<commit_message>
Lagt till "ta bort" delen.
</commit_message>
<xml_diff>
--- a/Dokumentation/Blogg - Funktioner - Skapa, redigera och ta bort.docx
+++ b/Dokumentation/Blogg - Funktioner - Skapa, redigera och ta bort.docx
@@ -62,7 +62,21 @@
           <w:sz w:val="24"/>
           <w:szCs w:val="24"/>
         </w:rPr>
-        <w:t xml:space="preserve"> funktionen är uppbyggd</w:t>
+        <w:t xml:space="preserve"> funktione</w:t>
+      </w:r>
+      <w:r>
+        <w:rPr>
+          <w:sz w:val="24"/>
+          <w:szCs w:val="24"/>
+        </w:rPr>
+        <w:t>r</w:t>
+      </w:r>
+      <w:r>
+        <w:rPr>
+          <w:sz w:val="24"/>
+          <w:szCs w:val="24"/>
+        </w:rPr>
+        <w:t xml:space="preserve"> är uppbyggd</w:t>
       </w:r>
       <w:r>
         <w:rPr>
@@ -151,6 +165,8 @@
         </w:rPr>
         <w:t> tabortBlogg(){  </w:t>
       </w:r>
+      <w:bookmarkStart w:id="0" w:name="_GoBack"/>
+      <w:bookmarkEnd w:id="0"/>
     </w:p>
     <w:p>
       <w:pPr>
@@ -1883,18 +1899,7 @@
           <w:bdr w:val="none" w:sz="0" w:space="0" w:color="auto" w:frame="1"/>
           <w:lang w:eastAsia="sv-SE"/>
         </w:rPr>
-        <w:t>$title = </w:t>
-      </w:r>
-      <w:r>
-        <w:rPr>
-          <w:rFonts w:ascii="Consolas" w:eastAsia="Times New Roman" w:hAnsi="Consolas" w:cs="Times New Roman"/>
-          <w:color w:val="000000"/>
-          <w:sz w:val="18"/>
-          <w:szCs w:val="18"/>
-          <w:bdr w:val="none" w:sz="0" w:space="0" w:color="auto" w:frame="1"/>
-          <w:lang w:eastAsia="sv-SE"/>
-        </w:rPr>
-        <w:t>$_</w:t>
+        <w:t>$title = $_</w:t>
       </w:r>
       <w:r>
         <w:rPr>
@@ -2187,18 +2192,7 @@
           <w:bdr w:val="none" w:sz="0" w:space="0" w:color="auto" w:frame="1"/>
           <w:lang w:eastAsia="sv-SE"/>
         </w:rPr>
-        <w:t> = </w:t>
-      </w:r>
-      <w:r>
-        <w:rPr>
-          <w:rFonts w:ascii="Consolas" w:eastAsia="Times New Roman" w:hAnsi="Consolas" w:cs="Times New Roman"/>
-          <w:color w:val="000000"/>
-          <w:sz w:val="18"/>
-          <w:szCs w:val="18"/>
-          <w:bdr w:val="none" w:sz="0" w:space="0" w:color="auto" w:frame="1"/>
-          <w:lang w:eastAsia="sv-SE"/>
-        </w:rPr>
-        <w:t>$_</w:t>
+        <w:t> = $_</w:t>
       </w:r>
       <w:r>
         <w:rPr>
@@ -2273,18 +2267,7 @@
           <w:bdr w:val="none" w:sz="0" w:space="0" w:color="auto" w:frame="1"/>
           <w:lang w:eastAsia="sv-SE"/>
         </w:rPr>
-        <w:t>$text = </w:t>
-      </w:r>
-      <w:r>
-        <w:rPr>
-          <w:rFonts w:ascii="Consolas" w:eastAsia="Times New Roman" w:hAnsi="Consolas" w:cs="Times New Roman"/>
-          <w:color w:val="000000"/>
-          <w:sz w:val="18"/>
-          <w:szCs w:val="18"/>
-          <w:bdr w:val="none" w:sz="0" w:space="0" w:color="auto" w:frame="1"/>
-          <w:lang w:eastAsia="sv-SE"/>
-        </w:rPr>
-        <w:t>$_</w:t>
+        <w:t>$text = $_</w:t>
       </w:r>
       <w:r>
         <w:rPr>
@@ -2556,18 +2539,7 @@
           <w:bdr w:val="none" w:sz="0" w:space="0" w:color="auto" w:frame="1"/>
           <w:lang w:eastAsia="sv-SE"/>
         </w:rPr>
-        <w:t> = </w:t>
-      </w:r>
-      <w:r>
-        <w:rPr>
-          <w:rFonts w:ascii="Consolas" w:eastAsia="Times New Roman" w:hAnsi="Consolas" w:cs="Times New Roman"/>
-          <w:color w:val="000000"/>
-          <w:sz w:val="18"/>
-          <w:szCs w:val="18"/>
-          <w:bdr w:val="none" w:sz="0" w:space="0" w:color="auto" w:frame="1"/>
-          <w:lang w:eastAsia="sv-SE"/>
-        </w:rPr>
-        <w:t>$_</w:t>
+        <w:t> = $_</w:t>
       </w:r>
       <w:r>
         <w:rPr>
@@ -2642,18 +2614,7 @@
           <w:bdr w:val="none" w:sz="0" w:space="0" w:color="auto" w:frame="1"/>
           <w:lang w:eastAsia="sv-SE"/>
         </w:rPr>
-        <w:t>$text = </w:t>
-      </w:r>
-      <w:r>
-        <w:rPr>
-          <w:rFonts w:ascii="Consolas" w:eastAsia="Times New Roman" w:hAnsi="Consolas" w:cs="Times New Roman"/>
-          <w:color w:val="000000"/>
-          <w:sz w:val="18"/>
-          <w:szCs w:val="18"/>
-          <w:bdr w:val="none" w:sz="0" w:space="0" w:color="auto" w:frame="1"/>
-          <w:lang w:eastAsia="sv-SE"/>
-        </w:rPr>
-        <w:t>$_</w:t>
+        <w:t>$text = $_</w:t>
       </w:r>
       <w:r>
         <w:rPr>
@@ -2750,18 +2711,7 @@
           <w:bdr w:val="none" w:sz="0" w:space="0" w:color="auto" w:frame="1"/>
           <w:lang w:eastAsia="sv-SE"/>
         </w:rPr>
-        <w:t>$ordning = </w:t>
-      </w:r>
-      <w:r>
-        <w:rPr>
-          <w:rFonts w:ascii="Consolas" w:eastAsia="Times New Roman" w:hAnsi="Consolas" w:cs="Times New Roman"/>
-          <w:color w:val="000000"/>
-          <w:sz w:val="18"/>
-          <w:szCs w:val="18"/>
-          <w:bdr w:val="none" w:sz="0" w:space="0" w:color="auto" w:frame="1"/>
-          <w:lang w:eastAsia="sv-SE"/>
-        </w:rPr>
-        <w:t>$_</w:t>
+        <w:t>$ordning = $_</w:t>
       </w:r>
       <w:r>
         <w:rPr>
@@ -3516,21 +3466,7 @@
           <w:sz w:val="24"/>
           <w:szCs w:val="24"/>
         </w:rPr>
-        <w:t xml:space="preserve">Funktionen </w:t>
-      </w:r>
-      <w:r>
-        <w:rPr>
-          <w:sz w:val="24"/>
-          <w:szCs w:val="24"/>
-        </w:rPr>
-        <w:t>för att ta bort</w:t>
-      </w:r>
-      <w:r>
-        <w:rPr>
-          <w:sz w:val="24"/>
-          <w:szCs w:val="24"/>
-        </w:rPr>
-        <w:t xml:space="preserve"> är uppdelad i fyra separata funktioner:</w:t>
+        <w:t>Funktionen för att ta bort är uppdelad i fyra separata funktioner:</w:t>
       </w:r>
     </w:p>
     <w:p>
@@ -3552,13 +3488,829 @@
     </w:p>
     <w:p>
       <w:pPr>
-        <w:rPr>
-          <w:sz w:val="24"/>
-          <w:szCs w:val="24"/>
-        </w:rPr>
-      </w:pPr>
-      <w:bookmarkStart w:id="0" w:name="_GoBack"/>
-      <w:bookmarkEnd w:id="0"/>
+        <w:numPr>
+          <w:ilvl w:val="0"/>
+          <w:numId w:val="11"/>
+        </w:numPr>
+        <w:pBdr>
+          <w:left w:val="single" w:sz="18" w:space="0" w:color="6CE26C"/>
+        </w:pBdr>
+        <w:shd w:val="clear" w:color="auto" w:fill="FFFFFF"/>
+        <w:spacing w:beforeAutospacing="1" w:after="0" w:afterAutospacing="1" w:line="210" w:lineRule="atLeast"/>
+        <w:rPr>
+          <w:rFonts w:ascii="Consolas" w:eastAsia="Times New Roman" w:hAnsi="Consolas" w:cs="Times New Roman"/>
+          <w:color w:val="5C5C5C"/>
+          <w:sz w:val="18"/>
+          <w:szCs w:val="18"/>
+          <w:lang w:eastAsia="sv-SE"/>
+        </w:rPr>
+      </w:pPr>
+      <w:r>
+        <w:rPr>
+          <w:rFonts w:ascii="Consolas" w:eastAsia="Times New Roman" w:hAnsi="Consolas" w:cs="Times New Roman"/>
+          <w:color w:val="000000"/>
+          <w:sz w:val="18"/>
+          <w:szCs w:val="18"/>
+          <w:bdr w:val="none" w:sz="0" w:space="0" w:color="auto" w:frame="1"/>
+          <w:lang w:eastAsia="sv-SE"/>
+        </w:rPr>
+        <w:t>$BID = mysqli_real_escape_string($conn, $_POST[</w:t>
+      </w:r>
+      <w:r>
+        <w:rPr>
+          <w:rFonts w:ascii="Consolas" w:eastAsia="Times New Roman" w:hAnsi="Consolas" w:cs="Times New Roman"/>
+          <w:color w:val="0000FF"/>
+          <w:sz w:val="18"/>
+          <w:szCs w:val="18"/>
+          <w:bdr w:val="none" w:sz="0" w:space="0" w:color="auto" w:frame="1"/>
+          <w:lang w:eastAsia="sv-SE"/>
+        </w:rPr>
+        <w:t>'BID'</w:t>
+      </w:r>
+      <w:r>
+        <w:rPr>
+          <w:rFonts w:ascii="Consolas" w:eastAsia="Times New Roman" w:hAnsi="Consolas" w:cs="Times New Roman"/>
+          <w:color w:val="000000"/>
+          <w:sz w:val="18"/>
+          <w:szCs w:val="18"/>
+          <w:bdr w:val="none" w:sz="0" w:space="0" w:color="auto" w:frame="1"/>
+          <w:lang w:eastAsia="sv-SE"/>
+        </w:rPr>
+        <w:t>]);  </w:t>
+      </w:r>
+    </w:p>
+    <w:p>
+      <w:pPr>
+        <w:numPr>
+          <w:ilvl w:val="0"/>
+          <w:numId w:val="11"/>
+        </w:numPr>
+        <w:pBdr>
+          <w:left w:val="single" w:sz="18" w:space="0" w:color="6CE26C"/>
+        </w:pBdr>
+        <w:shd w:val="clear" w:color="auto" w:fill="F8F8F8"/>
+        <w:spacing w:beforeAutospacing="1" w:after="0" w:afterAutospacing="1" w:line="210" w:lineRule="atLeast"/>
+        <w:rPr>
+          <w:rFonts w:ascii="Consolas" w:eastAsia="Times New Roman" w:hAnsi="Consolas" w:cs="Times New Roman"/>
+          <w:color w:val="5C5C5C"/>
+          <w:sz w:val="18"/>
+          <w:szCs w:val="18"/>
+          <w:lang w:eastAsia="sv-SE"/>
+        </w:rPr>
+      </w:pPr>
+      <w:r>
+        <w:rPr>
+          <w:rFonts w:ascii="Consolas" w:eastAsia="Times New Roman" w:hAnsi="Consolas" w:cs="Times New Roman"/>
+          <w:color w:val="000000"/>
+          <w:sz w:val="18"/>
+          <w:szCs w:val="18"/>
+          <w:bdr w:val="none" w:sz="0" w:space="0" w:color="auto" w:frame="1"/>
+          <w:lang w:eastAsia="sv-SE"/>
+        </w:rPr>
+        <w:t>    $sql = </w:t>
+      </w:r>
+      <w:r>
+        <w:rPr>
+          <w:rFonts w:ascii="Consolas" w:eastAsia="Times New Roman" w:hAnsi="Consolas" w:cs="Times New Roman"/>
+          <w:color w:val="0000FF"/>
+          <w:sz w:val="18"/>
+          <w:szCs w:val="18"/>
+          <w:bdr w:val="none" w:sz="0" w:space="0" w:color="auto" w:frame="1"/>
+          <w:lang w:eastAsia="sv-SE"/>
+        </w:rPr>
+        <w:t>"DELETE FROM blogg WHERE BID='{$BID}'"</w:t>
+      </w:r>
+      <w:r>
+        <w:rPr>
+          <w:rFonts w:ascii="Consolas" w:eastAsia="Times New Roman" w:hAnsi="Consolas" w:cs="Times New Roman"/>
+          <w:color w:val="000000"/>
+          <w:sz w:val="18"/>
+          <w:szCs w:val="18"/>
+          <w:bdr w:val="none" w:sz="0" w:space="0" w:color="auto" w:frame="1"/>
+          <w:lang w:eastAsia="sv-SE"/>
+        </w:rPr>
+        <w:t>;  </w:t>
+      </w:r>
+    </w:p>
+    <w:p>
+      <w:pPr>
+        <w:numPr>
+          <w:ilvl w:val="0"/>
+          <w:numId w:val="11"/>
+        </w:numPr>
+        <w:pBdr>
+          <w:left w:val="single" w:sz="18" w:space="0" w:color="6CE26C"/>
+        </w:pBdr>
+        <w:shd w:val="clear" w:color="auto" w:fill="FFFFFF"/>
+        <w:spacing w:beforeAutospacing="1" w:after="0" w:afterAutospacing="1" w:line="210" w:lineRule="atLeast"/>
+        <w:rPr>
+          <w:rFonts w:ascii="Consolas" w:eastAsia="Times New Roman" w:hAnsi="Consolas" w:cs="Times New Roman"/>
+          <w:color w:val="5C5C5C"/>
+          <w:sz w:val="18"/>
+          <w:szCs w:val="18"/>
+          <w:lang w:eastAsia="sv-SE"/>
+        </w:rPr>
+      </w:pPr>
+      <w:r>
+        <w:rPr>
+          <w:rFonts w:ascii="Consolas" w:eastAsia="Times New Roman" w:hAnsi="Consolas" w:cs="Times New Roman"/>
+          <w:color w:val="000000"/>
+          <w:sz w:val="18"/>
+          <w:szCs w:val="18"/>
+          <w:bdr w:val="none" w:sz="0" w:space="0" w:color="auto" w:frame="1"/>
+          <w:lang w:eastAsia="sv-SE"/>
+        </w:rPr>
+        <w:t>    $sql2 = </w:t>
+      </w:r>
+      <w:r>
+        <w:rPr>
+          <w:rFonts w:ascii="Consolas" w:eastAsia="Times New Roman" w:hAnsi="Consolas" w:cs="Times New Roman"/>
+          <w:color w:val="0000FF"/>
+          <w:sz w:val="18"/>
+          <w:szCs w:val="18"/>
+          <w:bdr w:val="none" w:sz="0" w:space="0" w:color="auto" w:frame="1"/>
+          <w:lang w:eastAsia="sv-SE"/>
+        </w:rPr>
+        <w:t>"DELETE FROM blogginlagg WHERE BID='{$BID}'"</w:t>
+      </w:r>
+      <w:r>
+        <w:rPr>
+          <w:rFonts w:ascii="Consolas" w:eastAsia="Times New Roman" w:hAnsi="Consolas" w:cs="Times New Roman"/>
+          <w:color w:val="000000"/>
+          <w:sz w:val="18"/>
+          <w:szCs w:val="18"/>
+          <w:bdr w:val="none" w:sz="0" w:space="0" w:color="auto" w:frame="1"/>
+          <w:lang w:eastAsia="sv-SE"/>
+        </w:rPr>
+        <w:t>;  </w:t>
+      </w:r>
+    </w:p>
+    <w:p>
+      <w:pPr>
+        <w:numPr>
+          <w:ilvl w:val="0"/>
+          <w:numId w:val="11"/>
+        </w:numPr>
+        <w:pBdr>
+          <w:left w:val="single" w:sz="18" w:space="0" w:color="6CE26C"/>
+        </w:pBdr>
+        <w:shd w:val="clear" w:color="auto" w:fill="F8F8F8"/>
+        <w:spacing w:beforeAutospacing="1" w:after="0" w:afterAutospacing="1" w:line="210" w:lineRule="atLeast"/>
+        <w:rPr>
+          <w:rFonts w:ascii="Consolas" w:eastAsia="Times New Roman" w:hAnsi="Consolas" w:cs="Times New Roman"/>
+          <w:color w:val="5C5C5C"/>
+          <w:sz w:val="18"/>
+          <w:szCs w:val="18"/>
+          <w:lang w:eastAsia="sv-SE"/>
+        </w:rPr>
+      </w:pPr>
+      <w:r>
+        <w:rPr>
+          <w:rFonts w:ascii="Consolas" w:eastAsia="Times New Roman" w:hAnsi="Consolas" w:cs="Times New Roman"/>
+          <w:color w:val="000000"/>
+          <w:sz w:val="18"/>
+          <w:szCs w:val="18"/>
+          <w:bdr w:val="none" w:sz="0" w:space="0" w:color="auto" w:frame="1"/>
+          <w:lang w:eastAsia="sv-SE"/>
+        </w:rPr>
+        <w:t>  </w:t>
+      </w:r>
+    </w:p>
+    <w:p>
+      <w:pPr>
+        <w:numPr>
+          <w:ilvl w:val="0"/>
+          <w:numId w:val="11"/>
+        </w:numPr>
+        <w:pBdr>
+          <w:left w:val="single" w:sz="18" w:space="0" w:color="6CE26C"/>
+        </w:pBdr>
+        <w:shd w:val="clear" w:color="auto" w:fill="FFFFFF"/>
+        <w:spacing w:beforeAutospacing="1" w:after="0" w:afterAutospacing="1" w:line="210" w:lineRule="atLeast"/>
+        <w:rPr>
+          <w:rFonts w:ascii="Consolas" w:eastAsia="Times New Roman" w:hAnsi="Consolas" w:cs="Times New Roman"/>
+          <w:color w:val="5C5C5C"/>
+          <w:sz w:val="18"/>
+          <w:szCs w:val="18"/>
+          <w:lang w:eastAsia="sv-SE"/>
+        </w:rPr>
+      </w:pPr>
+      <w:r>
+        <w:rPr>
+          <w:rFonts w:ascii="Consolas" w:eastAsia="Times New Roman" w:hAnsi="Consolas" w:cs="Times New Roman"/>
+          <w:color w:val="000000"/>
+          <w:sz w:val="18"/>
+          <w:szCs w:val="18"/>
+          <w:bdr w:val="none" w:sz="0" w:space="0" w:color="auto" w:frame="1"/>
+          <w:lang w:eastAsia="sv-SE"/>
+        </w:rPr>
+        <w:t>    $IIDarray = ($conn-&gt;query(</w:t>
+      </w:r>
+      <w:r>
+        <w:rPr>
+          <w:rFonts w:ascii="Consolas" w:eastAsia="Times New Roman" w:hAnsi="Consolas" w:cs="Times New Roman"/>
+          <w:color w:val="0000FF"/>
+          <w:sz w:val="18"/>
+          <w:szCs w:val="18"/>
+          <w:bdr w:val="none" w:sz="0" w:space="0" w:color="auto" w:frame="1"/>
+          <w:lang w:eastAsia="sv-SE"/>
+        </w:rPr>
+        <w:t>"SELECT IID from blogginlagg where BID ='{$BID}'"</w:t>
+      </w:r>
+      <w:r>
+        <w:rPr>
+          <w:rFonts w:ascii="Consolas" w:eastAsia="Times New Roman" w:hAnsi="Consolas" w:cs="Times New Roman"/>
+          <w:color w:val="000000"/>
+          <w:sz w:val="18"/>
+          <w:szCs w:val="18"/>
+          <w:bdr w:val="none" w:sz="0" w:space="0" w:color="auto" w:frame="1"/>
+          <w:lang w:eastAsia="sv-SE"/>
+        </w:rPr>
+        <w:t>));  </w:t>
+      </w:r>
+    </w:p>
+    <w:p>
+      <w:pPr>
+        <w:numPr>
+          <w:ilvl w:val="0"/>
+          <w:numId w:val="11"/>
+        </w:numPr>
+        <w:pBdr>
+          <w:left w:val="single" w:sz="18" w:space="0" w:color="6CE26C"/>
+        </w:pBdr>
+        <w:shd w:val="clear" w:color="auto" w:fill="F8F8F8"/>
+        <w:spacing w:beforeAutospacing="1" w:after="0" w:afterAutospacing="1" w:line="210" w:lineRule="atLeast"/>
+        <w:rPr>
+          <w:rFonts w:ascii="Consolas" w:eastAsia="Times New Roman" w:hAnsi="Consolas" w:cs="Times New Roman"/>
+          <w:color w:val="5C5C5C"/>
+          <w:sz w:val="18"/>
+          <w:szCs w:val="18"/>
+          <w:lang w:eastAsia="sv-SE"/>
+        </w:rPr>
+      </w:pPr>
+      <w:r>
+        <w:rPr>
+          <w:rFonts w:ascii="Consolas" w:eastAsia="Times New Roman" w:hAnsi="Consolas" w:cs="Times New Roman"/>
+          <w:color w:val="000000"/>
+          <w:sz w:val="18"/>
+          <w:szCs w:val="18"/>
+          <w:bdr w:val="none" w:sz="0" w:space="0" w:color="auto" w:frame="1"/>
+          <w:lang w:eastAsia="sv-SE"/>
+        </w:rPr>
+        <w:t>      </w:t>
+      </w:r>
+    </w:p>
+    <w:p>
+      <w:pPr>
+        <w:numPr>
+          <w:ilvl w:val="0"/>
+          <w:numId w:val="11"/>
+        </w:numPr>
+        <w:pBdr>
+          <w:left w:val="single" w:sz="18" w:space="0" w:color="6CE26C"/>
+        </w:pBdr>
+        <w:shd w:val="clear" w:color="auto" w:fill="FFFFFF"/>
+        <w:spacing w:beforeAutospacing="1" w:after="0" w:afterAutospacing="1" w:line="210" w:lineRule="atLeast"/>
+        <w:rPr>
+          <w:rFonts w:ascii="Consolas" w:eastAsia="Times New Roman" w:hAnsi="Consolas" w:cs="Times New Roman"/>
+          <w:color w:val="5C5C5C"/>
+          <w:sz w:val="18"/>
+          <w:szCs w:val="18"/>
+          <w:lang w:eastAsia="sv-SE"/>
+        </w:rPr>
+      </w:pPr>
+      <w:r>
+        <w:rPr>
+          <w:rFonts w:ascii="Consolas" w:eastAsia="Times New Roman" w:hAnsi="Consolas" w:cs="Times New Roman"/>
+          <w:color w:val="000000"/>
+          <w:sz w:val="18"/>
+          <w:szCs w:val="18"/>
+          <w:bdr w:val="none" w:sz="0" w:space="0" w:color="auto" w:frame="1"/>
+          <w:lang w:eastAsia="sv-SE"/>
+        </w:rPr>
+        <w:t>    </w:t>
+      </w:r>
+      <w:proofErr w:type="gramStart"/>
+      <w:r>
+        <w:rPr>
+          <w:rFonts w:ascii="Consolas" w:eastAsia="Times New Roman" w:hAnsi="Consolas" w:cs="Times New Roman"/>
+          <w:b/>
+          <w:bCs/>
+          <w:color w:val="006699"/>
+          <w:sz w:val="18"/>
+          <w:szCs w:val="18"/>
+          <w:bdr w:val="none" w:sz="0" w:space="0" w:color="auto" w:frame="1"/>
+          <w:lang w:eastAsia="sv-SE"/>
+        </w:rPr>
+        <w:t>while</w:t>
+      </w:r>
+      <w:r>
+        <w:rPr>
+          <w:rFonts w:ascii="Consolas" w:eastAsia="Times New Roman" w:hAnsi="Consolas" w:cs="Times New Roman"/>
+          <w:color w:val="000000"/>
+          <w:sz w:val="18"/>
+          <w:szCs w:val="18"/>
+          <w:bdr w:val="none" w:sz="0" w:space="0" w:color="auto" w:frame="1"/>
+          <w:lang w:eastAsia="sv-SE"/>
+        </w:rPr>
+        <w:t>(</w:t>
+      </w:r>
+      <w:proofErr w:type="gramEnd"/>
+      <w:r>
+        <w:rPr>
+          <w:rFonts w:ascii="Consolas" w:eastAsia="Times New Roman" w:hAnsi="Consolas" w:cs="Times New Roman"/>
+          <w:color w:val="000000"/>
+          <w:sz w:val="18"/>
+          <w:szCs w:val="18"/>
+          <w:bdr w:val="none" w:sz="0" w:space="0" w:color="auto" w:frame="1"/>
+          <w:lang w:eastAsia="sv-SE"/>
+        </w:rPr>
+        <w:t>$row = $IIDarray-&gt;</w:t>
+      </w:r>
+      <w:proofErr w:type="spellStart"/>
+      <w:r>
+        <w:rPr>
+          <w:rFonts w:ascii="Consolas" w:eastAsia="Times New Roman" w:hAnsi="Consolas" w:cs="Times New Roman"/>
+          <w:color w:val="000000"/>
+          <w:sz w:val="18"/>
+          <w:szCs w:val="18"/>
+          <w:bdr w:val="none" w:sz="0" w:space="0" w:color="auto" w:frame="1"/>
+          <w:lang w:eastAsia="sv-SE"/>
+        </w:rPr>
+        <w:t>fetch_assoc</w:t>
+      </w:r>
+      <w:proofErr w:type="spellEnd"/>
+      <w:r>
+        <w:rPr>
+          <w:rFonts w:ascii="Consolas" w:eastAsia="Times New Roman" w:hAnsi="Consolas" w:cs="Times New Roman"/>
+          <w:color w:val="000000"/>
+          <w:sz w:val="18"/>
+          <w:szCs w:val="18"/>
+          <w:bdr w:val="none" w:sz="0" w:space="0" w:color="auto" w:frame="1"/>
+          <w:lang w:eastAsia="sv-SE"/>
+        </w:rPr>
+        <w:t>()){  </w:t>
+      </w:r>
+    </w:p>
+    <w:p>
+      <w:pPr>
+        <w:numPr>
+          <w:ilvl w:val="0"/>
+          <w:numId w:val="11"/>
+        </w:numPr>
+        <w:pBdr>
+          <w:left w:val="single" w:sz="18" w:space="0" w:color="6CE26C"/>
+        </w:pBdr>
+        <w:shd w:val="clear" w:color="auto" w:fill="F8F8F8"/>
+        <w:spacing w:beforeAutospacing="1" w:after="0" w:afterAutospacing="1" w:line="210" w:lineRule="atLeast"/>
+        <w:rPr>
+          <w:rFonts w:ascii="Consolas" w:eastAsia="Times New Roman" w:hAnsi="Consolas" w:cs="Times New Roman"/>
+          <w:color w:val="5C5C5C"/>
+          <w:sz w:val="18"/>
+          <w:szCs w:val="18"/>
+          <w:lang w:eastAsia="sv-SE"/>
+        </w:rPr>
+      </w:pPr>
+      <w:r>
+        <w:rPr>
+          <w:rFonts w:ascii="Consolas" w:eastAsia="Times New Roman" w:hAnsi="Consolas" w:cs="Times New Roman"/>
+          <w:color w:val="000000"/>
+          <w:sz w:val="18"/>
+          <w:szCs w:val="18"/>
+          <w:bdr w:val="none" w:sz="0" w:space="0" w:color="auto" w:frame="1"/>
+          <w:lang w:eastAsia="sv-SE"/>
+        </w:rPr>
+        <w:t>        $IID= $row[</w:t>
+      </w:r>
+      <w:r>
+        <w:rPr>
+          <w:rFonts w:ascii="Consolas" w:eastAsia="Times New Roman" w:hAnsi="Consolas" w:cs="Times New Roman"/>
+          <w:color w:val="0000FF"/>
+          <w:sz w:val="18"/>
+          <w:szCs w:val="18"/>
+          <w:bdr w:val="none" w:sz="0" w:space="0" w:color="auto" w:frame="1"/>
+          <w:lang w:eastAsia="sv-SE"/>
+        </w:rPr>
+        <w:t>'IID'</w:t>
+      </w:r>
+      <w:r>
+        <w:rPr>
+          <w:rFonts w:ascii="Consolas" w:eastAsia="Times New Roman" w:hAnsi="Consolas" w:cs="Times New Roman"/>
+          <w:color w:val="000000"/>
+          <w:sz w:val="18"/>
+          <w:szCs w:val="18"/>
+          <w:bdr w:val="none" w:sz="0" w:space="0" w:color="auto" w:frame="1"/>
+          <w:lang w:eastAsia="sv-SE"/>
+        </w:rPr>
+        <w:t>];  </w:t>
+      </w:r>
+    </w:p>
+    <w:p>
+      <w:pPr>
+        <w:numPr>
+          <w:ilvl w:val="0"/>
+          <w:numId w:val="11"/>
+        </w:numPr>
+        <w:pBdr>
+          <w:left w:val="single" w:sz="18" w:space="0" w:color="6CE26C"/>
+        </w:pBdr>
+        <w:shd w:val="clear" w:color="auto" w:fill="FFFFFF"/>
+        <w:spacing w:beforeAutospacing="1" w:after="0" w:afterAutospacing="1" w:line="210" w:lineRule="atLeast"/>
+        <w:rPr>
+          <w:rFonts w:ascii="Consolas" w:eastAsia="Times New Roman" w:hAnsi="Consolas" w:cs="Times New Roman"/>
+          <w:color w:val="5C5C5C"/>
+          <w:sz w:val="18"/>
+          <w:szCs w:val="18"/>
+          <w:lang w:eastAsia="sv-SE"/>
+        </w:rPr>
+      </w:pPr>
+      <w:r>
+        <w:rPr>
+          <w:rFonts w:ascii="Consolas" w:eastAsia="Times New Roman" w:hAnsi="Consolas" w:cs="Times New Roman"/>
+          <w:color w:val="000000"/>
+          <w:sz w:val="18"/>
+          <w:szCs w:val="18"/>
+          <w:bdr w:val="none" w:sz="0" w:space="0" w:color="auto" w:frame="1"/>
+          <w:lang w:eastAsia="sv-SE"/>
+        </w:rPr>
+        <w:t>          </w:t>
+      </w:r>
+    </w:p>
+    <w:p>
+      <w:pPr>
+        <w:numPr>
+          <w:ilvl w:val="0"/>
+          <w:numId w:val="11"/>
+        </w:numPr>
+        <w:pBdr>
+          <w:left w:val="single" w:sz="18" w:space="0" w:color="6CE26C"/>
+        </w:pBdr>
+        <w:shd w:val="clear" w:color="auto" w:fill="F8F8F8"/>
+        <w:spacing w:beforeAutospacing="1" w:after="0" w:afterAutospacing="1" w:line="210" w:lineRule="atLeast"/>
+        <w:rPr>
+          <w:rFonts w:ascii="Consolas" w:eastAsia="Times New Roman" w:hAnsi="Consolas" w:cs="Times New Roman"/>
+          <w:color w:val="5C5C5C"/>
+          <w:sz w:val="18"/>
+          <w:szCs w:val="18"/>
+          <w:lang w:eastAsia="sv-SE"/>
+        </w:rPr>
+      </w:pPr>
+      <w:r>
+        <w:rPr>
+          <w:rFonts w:ascii="Consolas" w:eastAsia="Times New Roman" w:hAnsi="Consolas" w:cs="Times New Roman"/>
+          <w:color w:val="000000"/>
+          <w:sz w:val="18"/>
+          <w:szCs w:val="18"/>
+          <w:bdr w:val="none" w:sz="0" w:space="0" w:color="auto" w:frame="1"/>
+          <w:lang w:eastAsia="sv-SE"/>
+        </w:rPr>
+        <w:t>        $sql3=</w:t>
+      </w:r>
+      <w:r>
+        <w:rPr>
+          <w:rFonts w:ascii="Consolas" w:eastAsia="Times New Roman" w:hAnsi="Consolas" w:cs="Times New Roman"/>
+          <w:color w:val="0000FF"/>
+          <w:sz w:val="18"/>
+          <w:szCs w:val="18"/>
+          <w:bdr w:val="none" w:sz="0" w:space="0" w:color="auto" w:frame="1"/>
+          <w:lang w:eastAsia="sv-SE"/>
+        </w:rPr>
+        <w:t>"DELETE FROM textruta WHERE IID=$IID"</w:t>
+      </w:r>
+      <w:r>
+        <w:rPr>
+          <w:rFonts w:ascii="Consolas" w:eastAsia="Times New Roman" w:hAnsi="Consolas" w:cs="Times New Roman"/>
+          <w:color w:val="000000"/>
+          <w:sz w:val="18"/>
+          <w:szCs w:val="18"/>
+          <w:bdr w:val="none" w:sz="0" w:space="0" w:color="auto" w:frame="1"/>
+          <w:lang w:eastAsia="sv-SE"/>
+        </w:rPr>
+        <w:t>;  </w:t>
+      </w:r>
+    </w:p>
+    <w:p>
+      <w:pPr>
+        <w:numPr>
+          <w:ilvl w:val="0"/>
+          <w:numId w:val="11"/>
+        </w:numPr>
+        <w:pBdr>
+          <w:left w:val="single" w:sz="18" w:space="0" w:color="6CE26C"/>
+        </w:pBdr>
+        <w:shd w:val="clear" w:color="auto" w:fill="FFFFFF"/>
+        <w:spacing w:beforeAutospacing="1" w:after="0" w:afterAutospacing="1" w:line="210" w:lineRule="atLeast"/>
+        <w:rPr>
+          <w:rFonts w:ascii="Consolas" w:eastAsia="Times New Roman" w:hAnsi="Consolas" w:cs="Times New Roman"/>
+          <w:color w:val="5C5C5C"/>
+          <w:sz w:val="18"/>
+          <w:szCs w:val="18"/>
+          <w:lang w:eastAsia="sv-SE"/>
+        </w:rPr>
+      </w:pPr>
+      <w:r>
+        <w:rPr>
+          <w:rFonts w:ascii="Consolas" w:eastAsia="Times New Roman" w:hAnsi="Consolas" w:cs="Times New Roman"/>
+          <w:color w:val="000000"/>
+          <w:sz w:val="18"/>
+          <w:szCs w:val="18"/>
+          <w:bdr w:val="none" w:sz="0" w:space="0" w:color="auto" w:frame="1"/>
+          <w:lang w:eastAsia="sv-SE"/>
+        </w:rPr>
+        <w:t>        $sql4=</w:t>
+      </w:r>
+      <w:r>
+        <w:rPr>
+          <w:rFonts w:ascii="Consolas" w:eastAsia="Times New Roman" w:hAnsi="Consolas" w:cs="Times New Roman"/>
+          <w:color w:val="0000FF"/>
+          <w:sz w:val="18"/>
+          <w:szCs w:val="18"/>
+          <w:bdr w:val="none" w:sz="0" w:space="0" w:color="auto" w:frame="1"/>
+          <w:lang w:eastAsia="sv-SE"/>
+        </w:rPr>
+        <w:t>"DELETE FROM rutor WHERE IID=$IID"</w:t>
+      </w:r>
+      <w:r>
+        <w:rPr>
+          <w:rFonts w:ascii="Consolas" w:eastAsia="Times New Roman" w:hAnsi="Consolas" w:cs="Times New Roman"/>
+          <w:color w:val="000000"/>
+          <w:sz w:val="18"/>
+          <w:szCs w:val="18"/>
+          <w:bdr w:val="none" w:sz="0" w:space="0" w:color="auto" w:frame="1"/>
+          <w:lang w:eastAsia="sv-SE"/>
+        </w:rPr>
+        <w:t>;  </w:t>
+      </w:r>
+    </w:p>
+    <w:p>
+      <w:pPr>
+        <w:numPr>
+          <w:ilvl w:val="0"/>
+          <w:numId w:val="11"/>
+        </w:numPr>
+        <w:pBdr>
+          <w:left w:val="single" w:sz="18" w:space="0" w:color="6CE26C"/>
+        </w:pBdr>
+        <w:shd w:val="clear" w:color="auto" w:fill="F8F8F8"/>
+        <w:spacing w:beforeAutospacing="1" w:after="0" w:afterAutospacing="1" w:line="210" w:lineRule="atLeast"/>
+        <w:rPr>
+          <w:rFonts w:ascii="Consolas" w:eastAsia="Times New Roman" w:hAnsi="Consolas" w:cs="Times New Roman"/>
+          <w:color w:val="5C5C5C"/>
+          <w:sz w:val="18"/>
+          <w:szCs w:val="18"/>
+          <w:lang w:eastAsia="sv-SE"/>
+        </w:rPr>
+      </w:pPr>
+      <w:r>
+        <w:rPr>
+          <w:rFonts w:ascii="Consolas" w:eastAsia="Times New Roman" w:hAnsi="Consolas" w:cs="Times New Roman"/>
+          <w:color w:val="000000"/>
+          <w:sz w:val="18"/>
+          <w:szCs w:val="18"/>
+          <w:bdr w:val="none" w:sz="0" w:space="0" w:color="auto" w:frame="1"/>
+          <w:lang w:eastAsia="sv-SE"/>
+        </w:rPr>
+        <w:t>        $sql5=</w:t>
+      </w:r>
+      <w:r>
+        <w:rPr>
+          <w:rFonts w:ascii="Consolas" w:eastAsia="Times New Roman" w:hAnsi="Consolas" w:cs="Times New Roman"/>
+          <w:color w:val="0000FF"/>
+          <w:sz w:val="18"/>
+          <w:szCs w:val="18"/>
+          <w:bdr w:val="none" w:sz="0" w:space="0" w:color="auto" w:frame="1"/>
+          <w:lang w:eastAsia="sv-SE"/>
+        </w:rPr>
+        <w:t>"DELETE FROM kommentar WHERE IID=$IID"</w:t>
+      </w:r>
+      <w:r>
+        <w:rPr>
+          <w:rFonts w:ascii="Consolas" w:eastAsia="Times New Roman" w:hAnsi="Consolas" w:cs="Times New Roman"/>
+          <w:color w:val="000000"/>
+          <w:sz w:val="18"/>
+          <w:szCs w:val="18"/>
+          <w:bdr w:val="none" w:sz="0" w:space="0" w:color="auto" w:frame="1"/>
+          <w:lang w:eastAsia="sv-SE"/>
+        </w:rPr>
+        <w:t>;  </w:t>
+      </w:r>
+    </w:p>
+    <w:p>
+      <w:pPr>
+        <w:numPr>
+          <w:ilvl w:val="0"/>
+          <w:numId w:val="11"/>
+        </w:numPr>
+        <w:pBdr>
+          <w:left w:val="single" w:sz="18" w:space="0" w:color="6CE26C"/>
+        </w:pBdr>
+        <w:shd w:val="clear" w:color="auto" w:fill="FFFFFF"/>
+        <w:spacing w:beforeAutospacing="1" w:after="0" w:afterAutospacing="1" w:line="210" w:lineRule="atLeast"/>
+        <w:rPr>
+          <w:rFonts w:ascii="Consolas" w:eastAsia="Times New Roman" w:hAnsi="Consolas" w:cs="Times New Roman"/>
+          <w:color w:val="5C5C5C"/>
+          <w:sz w:val="18"/>
+          <w:szCs w:val="18"/>
+          <w:lang w:eastAsia="sv-SE"/>
+        </w:rPr>
+      </w:pPr>
+      <w:r>
+        <w:rPr>
+          <w:rFonts w:ascii="Consolas" w:eastAsia="Times New Roman" w:hAnsi="Consolas" w:cs="Times New Roman"/>
+          <w:color w:val="000000"/>
+          <w:sz w:val="18"/>
+          <w:szCs w:val="18"/>
+          <w:bdr w:val="none" w:sz="0" w:space="0" w:color="auto" w:frame="1"/>
+          <w:lang w:eastAsia="sv-SE"/>
+        </w:rPr>
+        <w:t>          </w:t>
+      </w:r>
+    </w:p>
+    <w:p>
+      <w:pPr>
+        <w:numPr>
+          <w:ilvl w:val="0"/>
+          <w:numId w:val="11"/>
+        </w:numPr>
+        <w:pBdr>
+          <w:left w:val="single" w:sz="18" w:space="0" w:color="6CE26C"/>
+        </w:pBdr>
+        <w:shd w:val="clear" w:color="auto" w:fill="F8F8F8"/>
+        <w:spacing w:beforeAutospacing="1" w:after="0" w:afterAutospacing="1" w:line="210" w:lineRule="atLeast"/>
+        <w:rPr>
+          <w:rFonts w:ascii="Consolas" w:eastAsia="Times New Roman" w:hAnsi="Consolas" w:cs="Times New Roman"/>
+          <w:color w:val="5C5C5C"/>
+          <w:sz w:val="18"/>
+          <w:szCs w:val="18"/>
+          <w:lang w:eastAsia="sv-SE"/>
+        </w:rPr>
+      </w:pPr>
+      <w:r>
+        <w:rPr>
+          <w:rFonts w:ascii="Consolas" w:eastAsia="Times New Roman" w:hAnsi="Consolas" w:cs="Times New Roman"/>
+          <w:color w:val="000000"/>
+          <w:sz w:val="18"/>
+          <w:szCs w:val="18"/>
+          <w:bdr w:val="none" w:sz="0" w:space="0" w:color="auto" w:frame="1"/>
+          <w:lang w:eastAsia="sv-SE"/>
+        </w:rPr>
+        <w:t>        $conn-&gt;query($sql3);  </w:t>
+      </w:r>
+    </w:p>
+    <w:p>
+      <w:pPr>
+        <w:numPr>
+          <w:ilvl w:val="0"/>
+          <w:numId w:val="11"/>
+        </w:numPr>
+        <w:pBdr>
+          <w:left w:val="single" w:sz="18" w:space="0" w:color="6CE26C"/>
+        </w:pBdr>
+        <w:shd w:val="clear" w:color="auto" w:fill="FFFFFF"/>
+        <w:spacing w:beforeAutospacing="1" w:after="0" w:afterAutospacing="1" w:line="210" w:lineRule="atLeast"/>
+        <w:rPr>
+          <w:rFonts w:ascii="Consolas" w:eastAsia="Times New Roman" w:hAnsi="Consolas" w:cs="Times New Roman"/>
+          <w:color w:val="5C5C5C"/>
+          <w:sz w:val="18"/>
+          <w:szCs w:val="18"/>
+          <w:lang w:eastAsia="sv-SE"/>
+        </w:rPr>
+      </w:pPr>
+      <w:r>
+        <w:rPr>
+          <w:rFonts w:ascii="Consolas" w:eastAsia="Times New Roman" w:hAnsi="Consolas" w:cs="Times New Roman"/>
+          <w:color w:val="000000"/>
+          <w:sz w:val="18"/>
+          <w:szCs w:val="18"/>
+          <w:bdr w:val="none" w:sz="0" w:space="0" w:color="auto" w:frame="1"/>
+          <w:lang w:eastAsia="sv-SE"/>
+        </w:rPr>
+        <w:t>        $conn-&gt;query($sql4);  </w:t>
+      </w:r>
+    </w:p>
+    <w:p>
+      <w:pPr>
+        <w:numPr>
+          <w:ilvl w:val="0"/>
+          <w:numId w:val="11"/>
+        </w:numPr>
+        <w:pBdr>
+          <w:left w:val="single" w:sz="18" w:space="0" w:color="6CE26C"/>
+        </w:pBdr>
+        <w:shd w:val="clear" w:color="auto" w:fill="F8F8F8"/>
+        <w:spacing w:beforeAutospacing="1" w:after="0" w:afterAutospacing="1" w:line="210" w:lineRule="atLeast"/>
+        <w:rPr>
+          <w:rFonts w:ascii="Consolas" w:eastAsia="Times New Roman" w:hAnsi="Consolas" w:cs="Times New Roman"/>
+          <w:color w:val="5C5C5C"/>
+          <w:sz w:val="18"/>
+          <w:szCs w:val="18"/>
+          <w:lang w:eastAsia="sv-SE"/>
+        </w:rPr>
+      </w:pPr>
+      <w:r>
+        <w:rPr>
+          <w:rFonts w:ascii="Consolas" w:eastAsia="Times New Roman" w:hAnsi="Consolas" w:cs="Times New Roman"/>
+          <w:color w:val="000000"/>
+          <w:sz w:val="18"/>
+          <w:szCs w:val="18"/>
+          <w:bdr w:val="none" w:sz="0" w:space="0" w:color="auto" w:frame="1"/>
+          <w:lang w:eastAsia="sv-SE"/>
+        </w:rPr>
+        <w:t>        $conn-&gt;query($sql5);  </w:t>
+      </w:r>
+    </w:p>
+    <w:p>
+      <w:pPr>
+        <w:numPr>
+          <w:ilvl w:val="0"/>
+          <w:numId w:val="11"/>
+        </w:numPr>
+        <w:pBdr>
+          <w:left w:val="single" w:sz="18" w:space="0" w:color="6CE26C"/>
+        </w:pBdr>
+        <w:shd w:val="clear" w:color="auto" w:fill="FFFFFF"/>
+        <w:spacing w:beforeAutospacing="1" w:after="0" w:afterAutospacing="1" w:line="210" w:lineRule="atLeast"/>
+        <w:rPr>
+          <w:rFonts w:ascii="Consolas" w:eastAsia="Times New Roman" w:hAnsi="Consolas" w:cs="Times New Roman"/>
+          <w:color w:val="5C5C5C"/>
+          <w:sz w:val="18"/>
+          <w:szCs w:val="18"/>
+          <w:lang w:eastAsia="sv-SE"/>
+        </w:rPr>
+      </w:pPr>
+      <w:r>
+        <w:rPr>
+          <w:rFonts w:ascii="Consolas" w:eastAsia="Times New Roman" w:hAnsi="Consolas" w:cs="Times New Roman"/>
+          <w:color w:val="000000"/>
+          <w:sz w:val="18"/>
+          <w:szCs w:val="18"/>
+          <w:bdr w:val="none" w:sz="0" w:space="0" w:color="auto" w:frame="1"/>
+          <w:lang w:eastAsia="sv-SE"/>
+        </w:rPr>
+        <w:t>          </w:t>
+      </w:r>
+    </w:p>
+    <w:p>
+      <w:pPr>
+        <w:numPr>
+          <w:ilvl w:val="0"/>
+          <w:numId w:val="11"/>
+        </w:numPr>
+        <w:pBdr>
+          <w:left w:val="single" w:sz="18" w:space="0" w:color="6CE26C"/>
+        </w:pBdr>
+        <w:shd w:val="clear" w:color="auto" w:fill="F8F8F8"/>
+        <w:spacing w:beforeAutospacing="1" w:after="0" w:afterAutospacing="1" w:line="210" w:lineRule="atLeast"/>
+        <w:rPr>
+          <w:rFonts w:ascii="Consolas" w:eastAsia="Times New Roman" w:hAnsi="Consolas" w:cs="Times New Roman"/>
+          <w:color w:val="5C5C5C"/>
+          <w:sz w:val="18"/>
+          <w:szCs w:val="18"/>
+          <w:lang w:eastAsia="sv-SE"/>
+        </w:rPr>
+      </w:pPr>
+      <w:r>
+        <w:rPr>
+          <w:rFonts w:ascii="Consolas" w:eastAsia="Times New Roman" w:hAnsi="Consolas" w:cs="Times New Roman"/>
+          <w:color w:val="000000"/>
+          <w:sz w:val="18"/>
+          <w:szCs w:val="18"/>
+          <w:bdr w:val="none" w:sz="0" w:space="0" w:color="auto" w:frame="1"/>
+          <w:lang w:eastAsia="sv-SE"/>
+        </w:rPr>
+        <w:t>    }  </w:t>
+      </w:r>
+    </w:p>
+    <w:p>
+      <w:pPr>
+        <w:ind w:left="360"/>
+        <w:rPr>
+          <w:sz w:val="24"/>
+          <w:szCs w:val="24"/>
+        </w:rPr>
+      </w:pPr>
+      <w:r>
+        <w:rPr>
+          <w:sz w:val="24"/>
+          <w:szCs w:val="24"/>
+        </w:rPr>
+        <w:t xml:space="preserve">Variabler som används: </w:t>
+      </w:r>
+      <w:r>
+        <w:rPr>
+          <w:b/>
+          <w:sz w:val="24"/>
+          <w:szCs w:val="24"/>
+        </w:rPr>
+        <w:t>BID</w:t>
+      </w:r>
+      <w:r>
+        <w:rPr>
+          <w:sz w:val="24"/>
+          <w:szCs w:val="24"/>
+        </w:rPr>
+        <w:t>.</w:t>
+      </w:r>
     </w:p>
     <w:p>
       <w:pPr>
@@ -3587,11 +4339,299 @@
     </w:p>
     <w:p>
       <w:pPr>
-        <w:rPr>
-          <w:sz w:val="24"/>
-          <w:szCs w:val="24"/>
-        </w:rPr>
-      </w:pPr>
+        <w:numPr>
+          <w:ilvl w:val="0"/>
+          <w:numId w:val="10"/>
+        </w:numPr>
+        <w:pBdr>
+          <w:left w:val="single" w:sz="18" w:space="0" w:color="6CE26C"/>
+        </w:pBdr>
+        <w:shd w:val="clear" w:color="auto" w:fill="FFFFFF"/>
+        <w:spacing w:beforeAutospacing="1" w:after="0" w:afterAutospacing="1" w:line="210" w:lineRule="atLeast"/>
+        <w:rPr>
+          <w:rFonts w:ascii="Consolas" w:eastAsia="Times New Roman" w:hAnsi="Consolas" w:cs="Times New Roman"/>
+          <w:color w:val="5C5C5C"/>
+          <w:sz w:val="18"/>
+          <w:szCs w:val="18"/>
+          <w:lang w:eastAsia="sv-SE"/>
+        </w:rPr>
+      </w:pPr>
+      <w:r>
+        <w:rPr>
+          <w:rFonts w:ascii="Consolas" w:eastAsia="Times New Roman" w:hAnsi="Consolas" w:cs="Times New Roman"/>
+          <w:color w:val="000000"/>
+          <w:sz w:val="18"/>
+          <w:szCs w:val="18"/>
+          <w:bdr w:val="none" w:sz="0" w:space="0" w:color="auto" w:frame="1"/>
+          <w:lang w:eastAsia="sv-SE"/>
+        </w:rPr>
+        <w:t>$IID = mysqli_real_escape_string($conn, $_POST[</w:t>
+      </w:r>
+      <w:r>
+        <w:rPr>
+          <w:rFonts w:ascii="Consolas" w:eastAsia="Times New Roman" w:hAnsi="Consolas" w:cs="Times New Roman"/>
+          <w:color w:val="0000FF"/>
+          <w:sz w:val="18"/>
+          <w:szCs w:val="18"/>
+          <w:bdr w:val="none" w:sz="0" w:space="0" w:color="auto" w:frame="1"/>
+          <w:lang w:eastAsia="sv-SE"/>
+        </w:rPr>
+        <w:t>'IID'</w:t>
+      </w:r>
+      <w:r>
+        <w:rPr>
+          <w:rFonts w:ascii="Consolas" w:eastAsia="Times New Roman" w:hAnsi="Consolas" w:cs="Times New Roman"/>
+          <w:color w:val="000000"/>
+          <w:sz w:val="18"/>
+          <w:szCs w:val="18"/>
+          <w:bdr w:val="none" w:sz="0" w:space="0" w:color="auto" w:frame="1"/>
+          <w:lang w:eastAsia="sv-SE"/>
+        </w:rPr>
+        <w:t>]);  </w:t>
+      </w:r>
+    </w:p>
+    <w:p>
+      <w:pPr>
+        <w:numPr>
+          <w:ilvl w:val="0"/>
+          <w:numId w:val="10"/>
+        </w:numPr>
+        <w:pBdr>
+          <w:left w:val="single" w:sz="18" w:space="0" w:color="6CE26C"/>
+        </w:pBdr>
+        <w:shd w:val="clear" w:color="auto" w:fill="F8F8F8"/>
+        <w:spacing w:beforeAutospacing="1" w:after="0" w:afterAutospacing="1" w:line="210" w:lineRule="atLeast"/>
+        <w:rPr>
+          <w:rFonts w:ascii="Consolas" w:eastAsia="Times New Roman" w:hAnsi="Consolas" w:cs="Times New Roman"/>
+          <w:color w:val="5C5C5C"/>
+          <w:sz w:val="18"/>
+          <w:szCs w:val="18"/>
+          <w:lang w:eastAsia="sv-SE"/>
+        </w:rPr>
+      </w:pPr>
+      <w:r>
+        <w:rPr>
+          <w:rFonts w:ascii="Consolas" w:eastAsia="Times New Roman" w:hAnsi="Consolas" w:cs="Times New Roman"/>
+          <w:color w:val="000000"/>
+          <w:sz w:val="18"/>
+          <w:szCs w:val="18"/>
+          <w:bdr w:val="none" w:sz="0" w:space="0" w:color="auto" w:frame="1"/>
+          <w:lang w:eastAsia="sv-SE"/>
+        </w:rPr>
+        <w:t>$sql = </w:t>
+      </w:r>
+      <w:r>
+        <w:rPr>
+          <w:rFonts w:ascii="Consolas" w:eastAsia="Times New Roman" w:hAnsi="Consolas" w:cs="Times New Roman"/>
+          <w:color w:val="0000FF"/>
+          <w:sz w:val="18"/>
+          <w:szCs w:val="18"/>
+          <w:bdr w:val="none" w:sz="0" w:space="0" w:color="auto" w:frame="1"/>
+          <w:lang w:eastAsia="sv-SE"/>
+        </w:rPr>
+        <w:t>"DELETE FROM blogginlagg WHERE IID='{$IID}'"</w:t>
+      </w:r>
+      <w:r>
+        <w:rPr>
+          <w:rFonts w:ascii="Consolas" w:eastAsia="Times New Roman" w:hAnsi="Consolas" w:cs="Times New Roman"/>
+          <w:color w:val="000000"/>
+          <w:sz w:val="18"/>
+          <w:szCs w:val="18"/>
+          <w:bdr w:val="none" w:sz="0" w:space="0" w:color="auto" w:frame="1"/>
+          <w:lang w:eastAsia="sv-SE"/>
+        </w:rPr>
+        <w:t>;  </w:t>
+      </w:r>
+    </w:p>
+    <w:p>
+      <w:pPr>
+        <w:numPr>
+          <w:ilvl w:val="0"/>
+          <w:numId w:val="10"/>
+        </w:numPr>
+        <w:pBdr>
+          <w:left w:val="single" w:sz="18" w:space="0" w:color="6CE26C"/>
+        </w:pBdr>
+        <w:shd w:val="clear" w:color="auto" w:fill="FFFFFF"/>
+        <w:spacing w:beforeAutospacing="1" w:after="0" w:afterAutospacing="1" w:line="210" w:lineRule="atLeast"/>
+        <w:rPr>
+          <w:rFonts w:ascii="Consolas" w:eastAsia="Times New Roman" w:hAnsi="Consolas" w:cs="Times New Roman"/>
+          <w:color w:val="5C5C5C"/>
+          <w:sz w:val="18"/>
+          <w:szCs w:val="18"/>
+          <w:lang w:eastAsia="sv-SE"/>
+        </w:rPr>
+      </w:pPr>
+      <w:r>
+        <w:rPr>
+          <w:rFonts w:ascii="Consolas" w:eastAsia="Times New Roman" w:hAnsi="Consolas" w:cs="Times New Roman"/>
+          <w:color w:val="000000"/>
+          <w:sz w:val="18"/>
+          <w:szCs w:val="18"/>
+          <w:bdr w:val="none" w:sz="0" w:space="0" w:color="auto" w:frame="1"/>
+          <w:lang w:eastAsia="sv-SE"/>
+        </w:rPr>
+        <w:t>$sql2 = </w:t>
+      </w:r>
+      <w:r>
+        <w:rPr>
+          <w:rFonts w:ascii="Consolas" w:eastAsia="Times New Roman" w:hAnsi="Consolas" w:cs="Times New Roman"/>
+          <w:color w:val="0000FF"/>
+          <w:sz w:val="18"/>
+          <w:szCs w:val="18"/>
+          <w:bdr w:val="none" w:sz="0" w:space="0" w:color="auto" w:frame="1"/>
+          <w:lang w:eastAsia="sv-SE"/>
+        </w:rPr>
+        <w:t>"DELETE FROM rutor WHERE IID='{$IID}'"</w:t>
+      </w:r>
+      <w:r>
+        <w:rPr>
+          <w:rFonts w:ascii="Consolas" w:eastAsia="Times New Roman" w:hAnsi="Consolas" w:cs="Times New Roman"/>
+          <w:color w:val="000000"/>
+          <w:sz w:val="18"/>
+          <w:szCs w:val="18"/>
+          <w:bdr w:val="none" w:sz="0" w:space="0" w:color="auto" w:frame="1"/>
+          <w:lang w:eastAsia="sv-SE"/>
+        </w:rPr>
+        <w:t>;  </w:t>
+      </w:r>
+    </w:p>
+    <w:p>
+      <w:pPr>
+        <w:numPr>
+          <w:ilvl w:val="0"/>
+          <w:numId w:val="10"/>
+        </w:numPr>
+        <w:pBdr>
+          <w:left w:val="single" w:sz="18" w:space="0" w:color="6CE26C"/>
+        </w:pBdr>
+        <w:shd w:val="clear" w:color="auto" w:fill="F8F8F8"/>
+        <w:spacing w:beforeAutospacing="1" w:after="0" w:afterAutospacing="1" w:line="210" w:lineRule="atLeast"/>
+        <w:rPr>
+          <w:rFonts w:ascii="Consolas" w:eastAsia="Times New Roman" w:hAnsi="Consolas" w:cs="Times New Roman"/>
+          <w:color w:val="5C5C5C"/>
+          <w:sz w:val="18"/>
+          <w:szCs w:val="18"/>
+          <w:lang w:eastAsia="sv-SE"/>
+        </w:rPr>
+      </w:pPr>
+      <w:r>
+        <w:rPr>
+          <w:rFonts w:ascii="Consolas" w:eastAsia="Times New Roman" w:hAnsi="Consolas" w:cs="Times New Roman"/>
+          <w:color w:val="000000"/>
+          <w:sz w:val="18"/>
+          <w:szCs w:val="18"/>
+          <w:bdr w:val="none" w:sz="0" w:space="0" w:color="auto" w:frame="1"/>
+          <w:lang w:eastAsia="sv-SE"/>
+        </w:rPr>
+        <w:t>$sql3 = </w:t>
+      </w:r>
+      <w:r>
+        <w:rPr>
+          <w:rFonts w:ascii="Consolas" w:eastAsia="Times New Roman" w:hAnsi="Consolas" w:cs="Times New Roman"/>
+          <w:color w:val="0000FF"/>
+          <w:sz w:val="18"/>
+          <w:szCs w:val="18"/>
+          <w:bdr w:val="none" w:sz="0" w:space="0" w:color="auto" w:frame="1"/>
+          <w:lang w:eastAsia="sv-SE"/>
+        </w:rPr>
+        <w:t>"DELETE FROM textruta WHERE IID='{$IID}'"</w:t>
+      </w:r>
+      <w:r>
+        <w:rPr>
+          <w:rFonts w:ascii="Consolas" w:eastAsia="Times New Roman" w:hAnsi="Consolas" w:cs="Times New Roman"/>
+          <w:color w:val="000000"/>
+          <w:sz w:val="18"/>
+          <w:szCs w:val="18"/>
+          <w:bdr w:val="none" w:sz="0" w:space="0" w:color="auto" w:frame="1"/>
+          <w:lang w:eastAsia="sv-SE"/>
+        </w:rPr>
+        <w:t>;  </w:t>
+      </w:r>
+    </w:p>
+    <w:p>
+      <w:pPr>
+        <w:numPr>
+          <w:ilvl w:val="0"/>
+          <w:numId w:val="10"/>
+        </w:numPr>
+        <w:pBdr>
+          <w:left w:val="single" w:sz="18" w:space="0" w:color="6CE26C"/>
+        </w:pBdr>
+        <w:shd w:val="clear" w:color="auto" w:fill="FFFFFF"/>
+        <w:spacing w:beforeAutospacing="1" w:after="0" w:afterAutospacing="1" w:line="210" w:lineRule="atLeast"/>
+        <w:rPr>
+          <w:rFonts w:ascii="Consolas" w:eastAsia="Times New Roman" w:hAnsi="Consolas" w:cs="Times New Roman"/>
+          <w:color w:val="5C5C5C"/>
+          <w:sz w:val="18"/>
+          <w:szCs w:val="18"/>
+          <w:lang w:eastAsia="sv-SE"/>
+        </w:rPr>
+      </w:pPr>
+      <w:r>
+        <w:rPr>
+          <w:rFonts w:ascii="Consolas" w:eastAsia="Times New Roman" w:hAnsi="Consolas" w:cs="Times New Roman"/>
+          <w:color w:val="000000"/>
+          <w:sz w:val="18"/>
+          <w:szCs w:val="18"/>
+          <w:bdr w:val="none" w:sz="0" w:space="0" w:color="auto" w:frame="1"/>
+          <w:lang w:eastAsia="sv-SE"/>
+        </w:rPr>
+        <w:t>$sql5=</w:t>
+      </w:r>
+      <w:r>
+        <w:rPr>
+          <w:rFonts w:ascii="Consolas" w:eastAsia="Times New Roman" w:hAnsi="Consolas" w:cs="Times New Roman"/>
+          <w:color w:val="0000FF"/>
+          <w:sz w:val="18"/>
+          <w:szCs w:val="18"/>
+          <w:bdr w:val="none" w:sz="0" w:space="0" w:color="auto" w:frame="1"/>
+          <w:lang w:eastAsia="sv-SE"/>
+        </w:rPr>
+        <w:t>"DELETE FROM kommentar WHERE IID=$IID"</w:t>
+      </w:r>
+      <w:r>
+        <w:rPr>
+          <w:rFonts w:ascii="Consolas" w:eastAsia="Times New Roman" w:hAnsi="Consolas" w:cs="Times New Roman"/>
+          <w:color w:val="000000"/>
+          <w:sz w:val="18"/>
+          <w:szCs w:val="18"/>
+          <w:bdr w:val="none" w:sz="0" w:space="0" w:color="auto" w:frame="1"/>
+          <w:lang w:eastAsia="sv-SE"/>
+        </w:rPr>
+        <w:t>;  </w:t>
+      </w:r>
+    </w:p>
+    <w:p>
+      <w:pPr>
+        <w:ind w:left="360"/>
+        <w:rPr>
+          <w:sz w:val="24"/>
+          <w:szCs w:val="24"/>
+        </w:rPr>
+      </w:pPr>
+      <w:r>
+        <w:rPr>
+          <w:sz w:val="24"/>
+          <w:szCs w:val="24"/>
+        </w:rPr>
+        <w:t xml:space="preserve">Variabler som används: </w:t>
+      </w:r>
+      <w:r>
+        <w:rPr>
+          <w:b/>
+          <w:sz w:val="24"/>
+          <w:szCs w:val="24"/>
+        </w:rPr>
+        <w:t>IID</w:t>
+      </w:r>
+      <w:r>
+        <w:rPr>
+          <w:sz w:val="24"/>
+          <w:szCs w:val="24"/>
+        </w:rPr>
+        <w:t>.</w:t>
+      </w:r>
     </w:p>
     <w:p>
       <w:pPr>
@@ -3621,11 +4661,140 @@
     </w:p>
     <w:p>
       <w:pPr>
-        <w:rPr>
-          <w:sz w:val="24"/>
-          <w:szCs w:val="24"/>
-        </w:rPr>
-      </w:pPr>
+        <w:numPr>
+          <w:ilvl w:val="0"/>
+          <w:numId w:val="8"/>
+        </w:numPr>
+        <w:pBdr>
+          <w:left w:val="single" w:sz="18" w:space="0" w:color="6CE26C"/>
+        </w:pBdr>
+        <w:shd w:val="clear" w:color="auto" w:fill="FFFFFF"/>
+        <w:spacing w:beforeAutospacing="1" w:after="0" w:afterAutospacing="1" w:line="210" w:lineRule="atLeast"/>
+        <w:rPr>
+          <w:rFonts w:ascii="Consolas" w:eastAsia="Times New Roman" w:hAnsi="Consolas" w:cs="Times New Roman"/>
+          <w:color w:val="5C5C5C"/>
+          <w:sz w:val="18"/>
+          <w:szCs w:val="18"/>
+          <w:lang w:eastAsia="sv-SE"/>
+        </w:rPr>
+      </w:pPr>
+      <w:r>
+        <w:rPr>
+          <w:rFonts w:ascii="Consolas" w:eastAsia="Times New Roman" w:hAnsi="Consolas" w:cs="Times New Roman"/>
+          <w:color w:val="000000"/>
+          <w:sz w:val="18"/>
+          <w:szCs w:val="18"/>
+          <w:bdr w:val="none" w:sz="0" w:space="0" w:color="auto" w:frame="1"/>
+          <w:lang w:eastAsia="sv-SE"/>
+        </w:rPr>
+        <w:t>$KID = mysqli_real_escape_string($conn, $_POST[</w:t>
+      </w:r>
+      <w:r>
+        <w:rPr>
+          <w:rFonts w:ascii="Consolas" w:eastAsia="Times New Roman" w:hAnsi="Consolas" w:cs="Times New Roman"/>
+          <w:color w:val="0000FF"/>
+          <w:sz w:val="18"/>
+          <w:szCs w:val="18"/>
+          <w:bdr w:val="none" w:sz="0" w:space="0" w:color="auto" w:frame="1"/>
+          <w:lang w:eastAsia="sv-SE"/>
+        </w:rPr>
+        <w:t>'KID'</w:t>
+      </w:r>
+      <w:r>
+        <w:rPr>
+          <w:rFonts w:ascii="Consolas" w:eastAsia="Times New Roman" w:hAnsi="Consolas" w:cs="Times New Roman"/>
+          <w:color w:val="000000"/>
+          <w:sz w:val="18"/>
+          <w:szCs w:val="18"/>
+          <w:bdr w:val="none" w:sz="0" w:space="0" w:color="auto" w:frame="1"/>
+          <w:lang w:eastAsia="sv-SE"/>
+        </w:rPr>
+        <w:t>]);  </w:t>
+      </w:r>
+    </w:p>
+    <w:p>
+      <w:pPr>
+        <w:numPr>
+          <w:ilvl w:val="0"/>
+          <w:numId w:val="8"/>
+        </w:numPr>
+        <w:pBdr>
+          <w:left w:val="single" w:sz="18" w:space="0" w:color="6CE26C"/>
+        </w:pBdr>
+        <w:shd w:val="clear" w:color="auto" w:fill="F8F8F8"/>
+        <w:spacing w:beforeAutospacing="1" w:after="0" w:afterAutospacing="1" w:line="210" w:lineRule="atLeast"/>
+        <w:rPr>
+          <w:rFonts w:ascii="Consolas" w:eastAsia="Times New Roman" w:hAnsi="Consolas" w:cs="Times New Roman"/>
+          <w:color w:val="5C5C5C"/>
+          <w:sz w:val="18"/>
+          <w:szCs w:val="18"/>
+          <w:lang w:eastAsia="sv-SE"/>
+        </w:rPr>
+      </w:pPr>
+      <w:r>
+        <w:rPr>
+          <w:rFonts w:ascii="Consolas" w:eastAsia="Times New Roman" w:hAnsi="Consolas" w:cs="Times New Roman"/>
+          <w:color w:val="000000"/>
+          <w:sz w:val="18"/>
+          <w:szCs w:val="18"/>
+          <w:bdr w:val="none" w:sz="0" w:space="0" w:color="auto" w:frame="1"/>
+          <w:lang w:eastAsia="sv-SE"/>
+        </w:rPr>
+        <w:t>$sql = </w:t>
+      </w:r>
+      <w:r>
+        <w:rPr>
+          <w:rFonts w:ascii="Consolas" w:eastAsia="Times New Roman" w:hAnsi="Consolas" w:cs="Times New Roman"/>
+          <w:color w:val="0000FF"/>
+          <w:sz w:val="18"/>
+          <w:szCs w:val="18"/>
+          <w:bdr w:val="none" w:sz="0" w:space="0" w:color="auto" w:frame="1"/>
+          <w:lang w:eastAsia="sv-SE"/>
+        </w:rPr>
+        <w:t>"DELETE FROM kommentar WHERE KID='{$KID}'"</w:t>
+      </w:r>
+      <w:r>
+        <w:rPr>
+          <w:rFonts w:ascii="Consolas" w:eastAsia="Times New Roman" w:hAnsi="Consolas" w:cs="Times New Roman"/>
+          <w:color w:val="000000"/>
+          <w:sz w:val="18"/>
+          <w:szCs w:val="18"/>
+          <w:bdr w:val="none" w:sz="0" w:space="0" w:color="auto" w:frame="1"/>
+          <w:lang w:eastAsia="sv-SE"/>
+        </w:rPr>
+        <w:t>;  </w:t>
+      </w:r>
+    </w:p>
+    <w:p>
+      <w:pPr>
+        <w:ind w:left="360"/>
+        <w:rPr>
+          <w:sz w:val="24"/>
+          <w:szCs w:val="24"/>
+        </w:rPr>
+      </w:pPr>
+      <w:r>
+        <w:rPr>
+          <w:sz w:val="24"/>
+          <w:szCs w:val="24"/>
+        </w:rPr>
+        <w:t xml:space="preserve">Variabler som används: </w:t>
+      </w:r>
+      <w:r>
+        <w:rPr>
+          <w:b/>
+          <w:sz w:val="24"/>
+          <w:szCs w:val="24"/>
+        </w:rPr>
+        <w:t>KID</w:t>
+      </w:r>
+      <w:r>
+        <w:rPr>
+          <w:sz w:val="24"/>
+          <w:szCs w:val="24"/>
+        </w:rPr>
+        <w:t>.</w:t>
+      </w:r>
     </w:p>
     <w:p>
       <w:pPr>
@@ -3655,11 +4824,140 @@
     </w:p>
     <w:p>
       <w:pPr>
-        <w:rPr>
-          <w:sz w:val="24"/>
-          <w:szCs w:val="24"/>
-        </w:rPr>
-      </w:pPr>
+        <w:numPr>
+          <w:ilvl w:val="0"/>
+          <w:numId w:val="9"/>
+        </w:numPr>
+        <w:pBdr>
+          <w:left w:val="single" w:sz="18" w:space="0" w:color="6CE26C"/>
+        </w:pBdr>
+        <w:shd w:val="clear" w:color="auto" w:fill="FFFFFF"/>
+        <w:spacing w:beforeAutospacing="1" w:after="0" w:afterAutospacing="1" w:line="210" w:lineRule="atLeast"/>
+        <w:rPr>
+          <w:rFonts w:ascii="Consolas" w:eastAsia="Times New Roman" w:hAnsi="Consolas" w:cs="Times New Roman"/>
+          <w:color w:val="5C5C5C"/>
+          <w:sz w:val="18"/>
+          <w:szCs w:val="18"/>
+          <w:lang w:eastAsia="sv-SE"/>
+        </w:rPr>
+      </w:pPr>
+      <w:r>
+        <w:rPr>
+          <w:rFonts w:ascii="Consolas" w:eastAsia="Times New Roman" w:hAnsi="Consolas" w:cs="Times New Roman"/>
+          <w:color w:val="000000"/>
+          <w:sz w:val="18"/>
+          <w:szCs w:val="18"/>
+          <w:bdr w:val="none" w:sz="0" w:space="0" w:color="auto" w:frame="1"/>
+          <w:lang w:eastAsia="sv-SE"/>
+        </w:rPr>
+        <w:t>$RID = mysqli_real_escape_string($conn, $_POST[</w:t>
+      </w:r>
+      <w:r>
+        <w:rPr>
+          <w:rFonts w:ascii="Consolas" w:eastAsia="Times New Roman" w:hAnsi="Consolas" w:cs="Times New Roman"/>
+          <w:color w:val="0000FF"/>
+          <w:sz w:val="18"/>
+          <w:szCs w:val="18"/>
+          <w:bdr w:val="none" w:sz="0" w:space="0" w:color="auto" w:frame="1"/>
+          <w:lang w:eastAsia="sv-SE"/>
+        </w:rPr>
+        <w:t>'RID'</w:t>
+      </w:r>
+      <w:r>
+        <w:rPr>
+          <w:rFonts w:ascii="Consolas" w:eastAsia="Times New Roman" w:hAnsi="Consolas" w:cs="Times New Roman"/>
+          <w:color w:val="000000"/>
+          <w:sz w:val="18"/>
+          <w:szCs w:val="18"/>
+          <w:bdr w:val="none" w:sz="0" w:space="0" w:color="auto" w:frame="1"/>
+          <w:lang w:eastAsia="sv-SE"/>
+        </w:rPr>
+        <w:t>]);  </w:t>
+      </w:r>
+    </w:p>
+    <w:p>
+      <w:pPr>
+        <w:numPr>
+          <w:ilvl w:val="0"/>
+          <w:numId w:val="9"/>
+        </w:numPr>
+        <w:pBdr>
+          <w:left w:val="single" w:sz="18" w:space="0" w:color="6CE26C"/>
+        </w:pBdr>
+        <w:shd w:val="clear" w:color="auto" w:fill="F8F8F8"/>
+        <w:spacing w:beforeAutospacing="1" w:after="0" w:afterAutospacing="1" w:line="210" w:lineRule="atLeast"/>
+        <w:rPr>
+          <w:rFonts w:ascii="Consolas" w:eastAsia="Times New Roman" w:hAnsi="Consolas" w:cs="Times New Roman"/>
+          <w:color w:val="5C5C5C"/>
+          <w:sz w:val="18"/>
+          <w:szCs w:val="18"/>
+          <w:lang w:eastAsia="sv-SE"/>
+        </w:rPr>
+      </w:pPr>
+      <w:r>
+        <w:rPr>
+          <w:rFonts w:ascii="Consolas" w:eastAsia="Times New Roman" w:hAnsi="Consolas" w:cs="Times New Roman"/>
+          <w:color w:val="000000"/>
+          <w:sz w:val="18"/>
+          <w:szCs w:val="18"/>
+          <w:bdr w:val="none" w:sz="0" w:space="0" w:color="auto" w:frame="1"/>
+          <w:lang w:eastAsia="sv-SE"/>
+        </w:rPr>
+        <w:t>$sql = </w:t>
+      </w:r>
+      <w:r>
+        <w:rPr>
+          <w:rFonts w:ascii="Consolas" w:eastAsia="Times New Roman" w:hAnsi="Consolas" w:cs="Times New Roman"/>
+          <w:color w:val="0000FF"/>
+          <w:sz w:val="18"/>
+          <w:szCs w:val="18"/>
+          <w:bdr w:val="none" w:sz="0" w:space="0" w:color="auto" w:frame="1"/>
+          <w:lang w:eastAsia="sv-SE"/>
+        </w:rPr>
+        <w:t>"DELETE FROM rutor WHERE RID='{$RID}'"</w:t>
+      </w:r>
+      <w:r>
+        <w:rPr>
+          <w:rFonts w:ascii="Consolas" w:eastAsia="Times New Roman" w:hAnsi="Consolas" w:cs="Times New Roman"/>
+          <w:color w:val="000000"/>
+          <w:sz w:val="18"/>
+          <w:szCs w:val="18"/>
+          <w:bdr w:val="none" w:sz="0" w:space="0" w:color="auto" w:frame="1"/>
+          <w:lang w:eastAsia="sv-SE"/>
+        </w:rPr>
+        <w:t>;  </w:t>
+      </w:r>
+    </w:p>
+    <w:p>
+      <w:pPr>
+        <w:ind w:left="360"/>
+        <w:rPr>
+          <w:sz w:val="24"/>
+          <w:szCs w:val="24"/>
+        </w:rPr>
+      </w:pPr>
+      <w:r>
+        <w:rPr>
+          <w:sz w:val="24"/>
+          <w:szCs w:val="24"/>
+        </w:rPr>
+        <w:t xml:space="preserve">Variabler som används: </w:t>
+      </w:r>
+      <w:r>
+        <w:rPr>
+          <w:b/>
+          <w:sz w:val="24"/>
+          <w:szCs w:val="24"/>
+        </w:rPr>
+        <w:t>RID</w:t>
+      </w:r>
+      <w:r>
+        <w:rPr>
+          <w:sz w:val="24"/>
+          <w:szCs w:val="24"/>
+        </w:rPr>
+        <w:t>.</w:t>
+      </w:r>
     </w:p>
     <w:p>
       <w:pPr>
@@ -3673,34 +4971,18 @@
     <w:p>
       <w:pPr>
         <w:rPr>
-          <w:sz w:val="24"/>
-          <w:szCs w:val="24"/>
-        </w:rPr>
-      </w:pPr>
-    </w:p>
-    <w:p>
-      <w:pPr>
-        <w:rPr>
           <w:b/>
           <w:sz w:val="24"/>
           <w:szCs w:val="24"/>
         </w:rPr>
       </w:pPr>
-    </w:p>
-    <w:p>
-      <w:pPr>
+      <w:r>
         <w:rPr>
           <w:b/>
           <w:sz w:val="24"/>
           <w:szCs w:val="24"/>
         </w:rPr>
-      </w:pPr>
-      <w:r>
-        <w:rPr>
-          <w:b/>
-          <w:sz w:val="24"/>
-          <w:szCs w:val="24"/>
-        </w:rPr>
+        <w:lastRenderedPageBreak/>
         <w:t>Variabellista</w:t>
       </w:r>
     </w:p>
@@ -3917,14 +5199,7 @@
                 <w:sz w:val="24"/>
                 <w:szCs w:val="24"/>
               </w:rPr>
-              <w:t>Unika ID för en ruta</w:t>
-            </w:r>
-            <w:r>
-              <w:rPr>
-                <w:sz w:val="24"/>
-                <w:szCs w:val="24"/>
-              </w:rPr>
-              <w:t>.</w:t>
+              <w:t>Unika ID för en ruta.</w:t>
             </w:r>
           </w:p>
         </w:tc>
@@ -4186,14 +5461,7 @@
                 <w:sz w:val="24"/>
                 <w:szCs w:val="24"/>
               </w:rPr>
-              <w:t>Textrutans</w:t>
-            </w:r>
-            <w:r>
-              <w:rPr>
-                <w:sz w:val="24"/>
-                <w:szCs w:val="24"/>
-              </w:rPr>
-              <w:t xml:space="preserve"> text.</w:t>
+              <w:t>Textrutans text.</w:t>
             </w:r>
           </w:p>
         </w:tc>
@@ -4477,6 +5745,119 @@
 <file path=word/numbering.xml><?xml version="1.0" encoding="utf-8"?>
 <w:numbering xmlns:wpc="http://schemas.microsoft.com/office/word/2010/wordprocessingCanvas" xmlns:cx="http://schemas.microsoft.com/office/drawing/2014/chartex" xmlns:cx1="http://schemas.microsoft.com/office/drawing/2015/9/8/chartex" xmlns:cx2="http://schemas.microsoft.com/office/drawing/2015/10/21/chartex" xmlns:cx3="http://schemas.microsoft.com/office/drawing/2016/5/9/chartex" xmlns:cx4="http://schemas.microsoft.com/office/drawing/2016/5/10/chartex" xmlns:cx5="http://schemas.microsoft.com/office/drawing/2016/5/11/chartex" xmlns:cx6="http://schemas.microsoft.com/office/drawing/2016/5/12/chartex" xmlns:cx7="http://schemas.microsoft.com/office/drawing/2016/5/13/chartex" xmlns:cx8="http://schemas.microsoft.com/office/drawing/2016/5/14/chartex" xmlns:mc="http://schemas.openxmlformats.org/markup-compatibility/2006" xmlns:aink="http://schemas.microsoft.com/office/drawing/2016/ink" xmlns:am3d="http://schemas.microsoft.com/office/drawing/2017/model3d" xmlns:o="urn:schemas-microsoft-com:office:office" xmlns:r="http://schemas.openxmlformats.org/officeDocument/2006/relationships" xmlns:m="http://schemas.openxmlformats.org/officeDocument/2006/math" xmlns:v="urn:schemas-microsoft-com:vml" xmlns:wp14="http://schemas.microsoft.com/office/word/2010/wordprocessingDrawing" xmlns:wp="http://schemas.openxmlformats.org/drawingml/2006/wordprocessingDrawing" xmlns:w10="urn:schemas-microsoft-com:office:word" xmlns:w="http://schemas.openxmlformats.org/wordprocessingml/2006/main" xmlns:w14="http://schemas.microsoft.com/office/word/2010/wordml" xmlns:w15="http://schemas.microsoft.com/office/word/2012/wordml" xmlns:w16cid="http://schemas.microsoft.com/office/word/2016/wordml/cid" xmlns:w16se="http://schemas.microsoft.com/office/word/2015/wordml/symex" xmlns:wpg="http://schemas.microsoft.com/office/word/2010/wordprocessingGroup" xmlns:wpi="http://schemas.microsoft.com/office/word/2010/wordprocessingInk" xmlns:wne="http://schemas.microsoft.com/office/word/2006/wordml" xmlns:wps="http://schemas.microsoft.com/office/word/2010/wordprocessingShape" mc:Ignorable="w14 w15 w16se w16cid wp14">
   <w:abstractNum w:abstractNumId="0" w15:restartNumberingAfterBreak="0">
+    <w:nsid w:val="04567B7F"/>
+    <w:multiLevelType w:val="multilevel"/>
+    <w:tmpl w:val="F924A0DC"/>
+    <w:lvl w:ilvl="0">
+      <w:start w:val="1"/>
+      <w:numFmt w:val="decimal"/>
+      <w:lvlText w:val="%1."/>
+      <w:lvlJc w:val="left"/>
+      <w:pPr>
+        <w:tabs>
+          <w:tab w:val="num" w:pos="720"/>
+        </w:tabs>
+        <w:ind w:left="720" w:hanging="360"/>
+      </w:pPr>
+    </w:lvl>
+    <w:lvl w:ilvl="1" w:tentative="1">
+      <w:start w:val="1"/>
+      <w:numFmt w:val="decimal"/>
+      <w:lvlText w:val="%2."/>
+      <w:lvlJc w:val="left"/>
+      <w:pPr>
+        <w:tabs>
+          <w:tab w:val="num" w:pos="1440"/>
+        </w:tabs>
+        <w:ind w:left="1440" w:hanging="360"/>
+      </w:pPr>
+    </w:lvl>
+    <w:lvl w:ilvl="2" w:tentative="1">
+      <w:start w:val="1"/>
+      <w:numFmt w:val="decimal"/>
+      <w:lvlText w:val="%3."/>
+      <w:lvlJc w:val="left"/>
+      <w:pPr>
+        <w:tabs>
+          <w:tab w:val="num" w:pos="2160"/>
+        </w:tabs>
+        <w:ind w:left="2160" w:hanging="360"/>
+      </w:pPr>
+    </w:lvl>
+    <w:lvl w:ilvl="3" w:tentative="1">
+      <w:start w:val="1"/>
+      <w:numFmt w:val="decimal"/>
+      <w:lvlText w:val="%4."/>
+      <w:lvlJc w:val="left"/>
+      <w:pPr>
+        <w:tabs>
+          <w:tab w:val="num" w:pos="2880"/>
+        </w:tabs>
+        <w:ind w:left="2880" w:hanging="360"/>
+      </w:pPr>
+    </w:lvl>
+    <w:lvl w:ilvl="4" w:tentative="1">
+      <w:start w:val="1"/>
+      <w:numFmt w:val="decimal"/>
+      <w:lvlText w:val="%5."/>
+      <w:lvlJc w:val="left"/>
+      <w:pPr>
+        <w:tabs>
+          <w:tab w:val="num" w:pos="3600"/>
+        </w:tabs>
+        <w:ind w:left="3600" w:hanging="360"/>
+      </w:pPr>
+    </w:lvl>
+    <w:lvl w:ilvl="5" w:tentative="1">
+      <w:start w:val="1"/>
+      <w:numFmt w:val="decimal"/>
+      <w:lvlText w:val="%6."/>
+      <w:lvlJc w:val="left"/>
+      <w:pPr>
+        <w:tabs>
+          <w:tab w:val="num" w:pos="4320"/>
+        </w:tabs>
+        <w:ind w:left="4320" w:hanging="360"/>
+      </w:pPr>
+    </w:lvl>
+    <w:lvl w:ilvl="6" w:tentative="1">
+      <w:start w:val="1"/>
+      <w:numFmt w:val="decimal"/>
+      <w:lvlText w:val="%7."/>
+      <w:lvlJc w:val="left"/>
+      <w:pPr>
+        <w:tabs>
+          <w:tab w:val="num" w:pos="5040"/>
+        </w:tabs>
+        <w:ind w:left="5040" w:hanging="360"/>
+      </w:pPr>
+    </w:lvl>
+    <w:lvl w:ilvl="7" w:tentative="1">
+      <w:start w:val="1"/>
+      <w:numFmt w:val="decimal"/>
+      <w:lvlText w:val="%8."/>
+      <w:lvlJc w:val="left"/>
+      <w:pPr>
+        <w:tabs>
+          <w:tab w:val="num" w:pos="5760"/>
+        </w:tabs>
+        <w:ind w:left="5760" w:hanging="360"/>
+      </w:pPr>
+    </w:lvl>
+    <w:lvl w:ilvl="8" w:tentative="1">
+      <w:start w:val="1"/>
+      <w:numFmt w:val="decimal"/>
+      <w:lvlText w:val="%9."/>
+      <w:lvlJc w:val="left"/>
+      <w:pPr>
+        <w:tabs>
+          <w:tab w:val="num" w:pos="6480"/>
+        </w:tabs>
+        <w:ind w:left="6480" w:hanging="360"/>
+      </w:pPr>
+    </w:lvl>
+  </w:abstractNum>
+  <w:abstractNum w:abstractNumId="1" w15:restartNumberingAfterBreak="0">
     <w:nsid w:val="18620B4D"/>
     <w:multiLevelType w:val="multilevel"/>
     <w:tmpl w:val="551443B6"/>
@@ -4589,7 +5970,7 @@
       </w:pPr>
     </w:lvl>
   </w:abstractNum>
-  <w:abstractNum w:abstractNumId="1" w15:restartNumberingAfterBreak="0">
+  <w:abstractNum w:abstractNumId="2" w15:restartNumberingAfterBreak="0">
     <w:nsid w:val="18721367"/>
     <w:multiLevelType w:val="multilevel"/>
     <w:tmpl w:val="10ACE504"/>
@@ -4702,7 +6083,233 @@
       </w:pPr>
     </w:lvl>
   </w:abstractNum>
-  <w:abstractNum w:abstractNumId="2" w15:restartNumberingAfterBreak="0">
+  <w:abstractNum w:abstractNumId="3" w15:restartNumberingAfterBreak="0">
+    <w:nsid w:val="19D068CC"/>
+    <w:multiLevelType w:val="multilevel"/>
+    <w:tmpl w:val="2B244742"/>
+    <w:lvl w:ilvl="0">
+      <w:start w:val="1"/>
+      <w:numFmt w:val="decimal"/>
+      <w:lvlText w:val="%1."/>
+      <w:lvlJc w:val="left"/>
+      <w:pPr>
+        <w:tabs>
+          <w:tab w:val="num" w:pos="720"/>
+        </w:tabs>
+        <w:ind w:left="720" w:hanging="360"/>
+      </w:pPr>
+    </w:lvl>
+    <w:lvl w:ilvl="1" w:tentative="1">
+      <w:start w:val="1"/>
+      <w:numFmt w:val="decimal"/>
+      <w:lvlText w:val="%2."/>
+      <w:lvlJc w:val="left"/>
+      <w:pPr>
+        <w:tabs>
+          <w:tab w:val="num" w:pos="1440"/>
+        </w:tabs>
+        <w:ind w:left="1440" w:hanging="360"/>
+      </w:pPr>
+    </w:lvl>
+    <w:lvl w:ilvl="2" w:tentative="1">
+      <w:start w:val="1"/>
+      <w:numFmt w:val="decimal"/>
+      <w:lvlText w:val="%3."/>
+      <w:lvlJc w:val="left"/>
+      <w:pPr>
+        <w:tabs>
+          <w:tab w:val="num" w:pos="2160"/>
+        </w:tabs>
+        <w:ind w:left="2160" w:hanging="360"/>
+      </w:pPr>
+    </w:lvl>
+    <w:lvl w:ilvl="3" w:tentative="1">
+      <w:start w:val="1"/>
+      <w:numFmt w:val="decimal"/>
+      <w:lvlText w:val="%4."/>
+      <w:lvlJc w:val="left"/>
+      <w:pPr>
+        <w:tabs>
+          <w:tab w:val="num" w:pos="2880"/>
+        </w:tabs>
+        <w:ind w:left="2880" w:hanging="360"/>
+      </w:pPr>
+    </w:lvl>
+    <w:lvl w:ilvl="4" w:tentative="1">
+      <w:start w:val="1"/>
+      <w:numFmt w:val="decimal"/>
+      <w:lvlText w:val="%5."/>
+      <w:lvlJc w:val="left"/>
+      <w:pPr>
+        <w:tabs>
+          <w:tab w:val="num" w:pos="3600"/>
+        </w:tabs>
+        <w:ind w:left="3600" w:hanging="360"/>
+      </w:pPr>
+    </w:lvl>
+    <w:lvl w:ilvl="5" w:tentative="1">
+      <w:start w:val="1"/>
+      <w:numFmt w:val="decimal"/>
+      <w:lvlText w:val="%6."/>
+      <w:lvlJc w:val="left"/>
+      <w:pPr>
+        <w:tabs>
+          <w:tab w:val="num" w:pos="4320"/>
+        </w:tabs>
+        <w:ind w:left="4320" w:hanging="360"/>
+      </w:pPr>
+    </w:lvl>
+    <w:lvl w:ilvl="6" w:tentative="1">
+      <w:start w:val="1"/>
+      <w:numFmt w:val="decimal"/>
+      <w:lvlText w:val="%7."/>
+      <w:lvlJc w:val="left"/>
+      <w:pPr>
+        <w:tabs>
+          <w:tab w:val="num" w:pos="5040"/>
+        </w:tabs>
+        <w:ind w:left="5040" w:hanging="360"/>
+      </w:pPr>
+    </w:lvl>
+    <w:lvl w:ilvl="7" w:tentative="1">
+      <w:start w:val="1"/>
+      <w:numFmt w:val="decimal"/>
+      <w:lvlText w:val="%8."/>
+      <w:lvlJc w:val="left"/>
+      <w:pPr>
+        <w:tabs>
+          <w:tab w:val="num" w:pos="5760"/>
+        </w:tabs>
+        <w:ind w:left="5760" w:hanging="360"/>
+      </w:pPr>
+    </w:lvl>
+    <w:lvl w:ilvl="8" w:tentative="1">
+      <w:start w:val="1"/>
+      <w:numFmt w:val="decimal"/>
+      <w:lvlText w:val="%9."/>
+      <w:lvlJc w:val="left"/>
+      <w:pPr>
+        <w:tabs>
+          <w:tab w:val="num" w:pos="6480"/>
+        </w:tabs>
+        <w:ind w:left="6480" w:hanging="360"/>
+      </w:pPr>
+    </w:lvl>
+  </w:abstractNum>
+  <w:abstractNum w:abstractNumId="4" w15:restartNumberingAfterBreak="0">
+    <w:nsid w:val="2F9233CB"/>
+    <w:multiLevelType w:val="multilevel"/>
+    <w:tmpl w:val="4CE0AA9A"/>
+    <w:lvl w:ilvl="0">
+      <w:start w:val="1"/>
+      <w:numFmt w:val="decimal"/>
+      <w:lvlText w:val="%1."/>
+      <w:lvlJc w:val="left"/>
+      <w:pPr>
+        <w:tabs>
+          <w:tab w:val="num" w:pos="720"/>
+        </w:tabs>
+        <w:ind w:left="720" w:hanging="360"/>
+      </w:pPr>
+    </w:lvl>
+    <w:lvl w:ilvl="1" w:tentative="1">
+      <w:start w:val="1"/>
+      <w:numFmt w:val="decimal"/>
+      <w:lvlText w:val="%2."/>
+      <w:lvlJc w:val="left"/>
+      <w:pPr>
+        <w:tabs>
+          <w:tab w:val="num" w:pos="1440"/>
+        </w:tabs>
+        <w:ind w:left="1440" w:hanging="360"/>
+      </w:pPr>
+    </w:lvl>
+    <w:lvl w:ilvl="2" w:tentative="1">
+      <w:start w:val="1"/>
+      <w:numFmt w:val="decimal"/>
+      <w:lvlText w:val="%3."/>
+      <w:lvlJc w:val="left"/>
+      <w:pPr>
+        <w:tabs>
+          <w:tab w:val="num" w:pos="2160"/>
+        </w:tabs>
+        <w:ind w:left="2160" w:hanging="360"/>
+      </w:pPr>
+    </w:lvl>
+    <w:lvl w:ilvl="3" w:tentative="1">
+      <w:start w:val="1"/>
+      <w:numFmt w:val="decimal"/>
+      <w:lvlText w:val="%4."/>
+      <w:lvlJc w:val="left"/>
+      <w:pPr>
+        <w:tabs>
+          <w:tab w:val="num" w:pos="2880"/>
+        </w:tabs>
+        <w:ind w:left="2880" w:hanging="360"/>
+      </w:pPr>
+    </w:lvl>
+    <w:lvl w:ilvl="4" w:tentative="1">
+      <w:start w:val="1"/>
+      <w:numFmt w:val="decimal"/>
+      <w:lvlText w:val="%5."/>
+      <w:lvlJc w:val="left"/>
+      <w:pPr>
+        <w:tabs>
+          <w:tab w:val="num" w:pos="3600"/>
+        </w:tabs>
+        <w:ind w:left="3600" w:hanging="360"/>
+      </w:pPr>
+    </w:lvl>
+    <w:lvl w:ilvl="5" w:tentative="1">
+      <w:start w:val="1"/>
+      <w:numFmt w:val="decimal"/>
+      <w:lvlText w:val="%6."/>
+      <w:lvlJc w:val="left"/>
+      <w:pPr>
+        <w:tabs>
+          <w:tab w:val="num" w:pos="4320"/>
+        </w:tabs>
+        <w:ind w:left="4320" w:hanging="360"/>
+      </w:pPr>
+    </w:lvl>
+    <w:lvl w:ilvl="6" w:tentative="1">
+      <w:start w:val="1"/>
+      <w:numFmt w:val="decimal"/>
+      <w:lvlText w:val="%7."/>
+      <w:lvlJc w:val="left"/>
+      <w:pPr>
+        <w:tabs>
+          <w:tab w:val="num" w:pos="5040"/>
+        </w:tabs>
+        <w:ind w:left="5040" w:hanging="360"/>
+      </w:pPr>
+    </w:lvl>
+    <w:lvl w:ilvl="7" w:tentative="1">
+      <w:start w:val="1"/>
+      <w:numFmt w:val="decimal"/>
+      <w:lvlText w:val="%8."/>
+      <w:lvlJc w:val="left"/>
+      <w:pPr>
+        <w:tabs>
+          <w:tab w:val="num" w:pos="5760"/>
+        </w:tabs>
+        <w:ind w:left="5760" w:hanging="360"/>
+      </w:pPr>
+    </w:lvl>
+    <w:lvl w:ilvl="8" w:tentative="1">
+      <w:start w:val="1"/>
+      <w:numFmt w:val="decimal"/>
+      <w:lvlText w:val="%9."/>
+      <w:lvlJc w:val="left"/>
+      <w:pPr>
+        <w:tabs>
+          <w:tab w:val="num" w:pos="6480"/>
+        </w:tabs>
+        <w:ind w:left="6480" w:hanging="360"/>
+      </w:pPr>
+    </w:lvl>
+  </w:abstractNum>
+  <w:abstractNum w:abstractNumId="5" w15:restartNumberingAfterBreak="0">
     <w:nsid w:val="41050BF8"/>
     <w:multiLevelType w:val="multilevel"/>
     <w:tmpl w:val="EEB64F62"/>
@@ -4814,7 +6421,120 @@
       </w:pPr>
     </w:lvl>
   </w:abstractNum>
-  <w:abstractNum w:abstractNumId="3" w15:restartNumberingAfterBreak="0">
+  <w:abstractNum w:abstractNumId="6" w15:restartNumberingAfterBreak="0">
+    <w:nsid w:val="470B37BB"/>
+    <w:multiLevelType w:val="multilevel"/>
+    <w:tmpl w:val="9EEC6C3C"/>
+    <w:lvl w:ilvl="0">
+      <w:start w:val="1"/>
+      <w:numFmt w:val="decimal"/>
+      <w:lvlText w:val="%1."/>
+      <w:lvlJc w:val="left"/>
+      <w:pPr>
+        <w:tabs>
+          <w:tab w:val="num" w:pos="720"/>
+        </w:tabs>
+        <w:ind w:left="720" w:hanging="360"/>
+      </w:pPr>
+    </w:lvl>
+    <w:lvl w:ilvl="1" w:tentative="1">
+      <w:start w:val="1"/>
+      <w:numFmt w:val="decimal"/>
+      <w:lvlText w:val="%2."/>
+      <w:lvlJc w:val="left"/>
+      <w:pPr>
+        <w:tabs>
+          <w:tab w:val="num" w:pos="1440"/>
+        </w:tabs>
+        <w:ind w:left="1440" w:hanging="360"/>
+      </w:pPr>
+    </w:lvl>
+    <w:lvl w:ilvl="2" w:tentative="1">
+      <w:start w:val="1"/>
+      <w:numFmt w:val="decimal"/>
+      <w:lvlText w:val="%3."/>
+      <w:lvlJc w:val="left"/>
+      <w:pPr>
+        <w:tabs>
+          <w:tab w:val="num" w:pos="2160"/>
+        </w:tabs>
+        <w:ind w:left="2160" w:hanging="360"/>
+      </w:pPr>
+    </w:lvl>
+    <w:lvl w:ilvl="3" w:tentative="1">
+      <w:start w:val="1"/>
+      <w:numFmt w:val="decimal"/>
+      <w:lvlText w:val="%4."/>
+      <w:lvlJc w:val="left"/>
+      <w:pPr>
+        <w:tabs>
+          <w:tab w:val="num" w:pos="2880"/>
+        </w:tabs>
+        <w:ind w:left="2880" w:hanging="360"/>
+      </w:pPr>
+    </w:lvl>
+    <w:lvl w:ilvl="4" w:tentative="1">
+      <w:start w:val="1"/>
+      <w:numFmt w:val="decimal"/>
+      <w:lvlText w:val="%5."/>
+      <w:lvlJc w:val="left"/>
+      <w:pPr>
+        <w:tabs>
+          <w:tab w:val="num" w:pos="3600"/>
+        </w:tabs>
+        <w:ind w:left="3600" w:hanging="360"/>
+      </w:pPr>
+    </w:lvl>
+    <w:lvl w:ilvl="5" w:tentative="1">
+      <w:start w:val="1"/>
+      <w:numFmt w:val="decimal"/>
+      <w:lvlText w:val="%6."/>
+      <w:lvlJc w:val="left"/>
+      <w:pPr>
+        <w:tabs>
+          <w:tab w:val="num" w:pos="4320"/>
+        </w:tabs>
+        <w:ind w:left="4320" w:hanging="360"/>
+      </w:pPr>
+    </w:lvl>
+    <w:lvl w:ilvl="6" w:tentative="1">
+      <w:start w:val="1"/>
+      <w:numFmt w:val="decimal"/>
+      <w:lvlText w:val="%7."/>
+      <w:lvlJc w:val="left"/>
+      <w:pPr>
+        <w:tabs>
+          <w:tab w:val="num" w:pos="5040"/>
+        </w:tabs>
+        <w:ind w:left="5040" w:hanging="360"/>
+      </w:pPr>
+    </w:lvl>
+    <w:lvl w:ilvl="7" w:tentative="1">
+      <w:start w:val="1"/>
+      <w:numFmt w:val="decimal"/>
+      <w:lvlText w:val="%8."/>
+      <w:lvlJc w:val="left"/>
+      <w:pPr>
+        <w:tabs>
+          <w:tab w:val="num" w:pos="5760"/>
+        </w:tabs>
+        <w:ind w:left="5760" w:hanging="360"/>
+      </w:pPr>
+    </w:lvl>
+    <w:lvl w:ilvl="8" w:tentative="1">
+      <w:start w:val="1"/>
+      <w:numFmt w:val="decimal"/>
+      <w:lvlText w:val="%9."/>
+      <w:lvlJc w:val="left"/>
+      <w:pPr>
+        <w:tabs>
+          <w:tab w:val="num" w:pos="6480"/>
+        </w:tabs>
+        <w:ind w:left="6480" w:hanging="360"/>
+      </w:pPr>
+    </w:lvl>
+  </w:abstractNum>
+  <w:abstractNum w:abstractNumId="7" w15:restartNumberingAfterBreak="0">
     <w:nsid w:val="49A866A6"/>
     <w:multiLevelType w:val="multilevel"/>
     <w:tmpl w:val="655009C8"/>
@@ -4927,7 +6647,7 @@
       </w:pPr>
     </w:lvl>
   </w:abstractNum>
-  <w:abstractNum w:abstractNumId="4" w15:restartNumberingAfterBreak="0">
+  <w:abstractNum w:abstractNumId="8" w15:restartNumberingAfterBreak="0">
     <w:nsid w:val="5F550FE2"/>
     <w:multiLevelType w:val="multilevel"/>
     <w:tmpl w:val="E7D2FCD4"/>
@@ -5040,7 +6760,7 @@
       </w:pPr>
     </w:lvl>
   </w:abstractNum>
-  <w:abstractNum w:abstractNumId="5" w15:restartNumberingAfterBreak="0">
+  <w:abstractNum w:abstractNumId="9" w15:restartNumberingAfterBreak="0">
     <w:nsid w:val="70D73E50"/>
     <w:multiLevelType w:val="multilevel"/>
     <w:tmpl w:val="73EA4892"/>
@@ -5153,7 +6873,7 @@
       </w:pPr>
     </w:lvl>
   </w:abstractNum>
-  <w:abstractNum w:abstractNumId="6" w15:restartNumberingAfterBreak="0">
+  <w:abstractNum w:abstractNumId="10" w15:restartNumberingAfterBreak="0">
     <w:nsid w:val="7E55507E"/>
     <w:multiLevelType w:val="multilevel"/>
     <w:tmpl w:val="802CAFC6"/>
@@ -5267,25 +6987,37 @@
     </w:lvl>
   </w:abstractNum>
   <w:num w:numId="1">
-    <w:abstractNumId w:val="4"/>
+    <w:abstractNumId w:val="8"/>
   </w:num>
   <w:num w:numId="2">
+    <w:abstractNumId w:val="5"/>
+  </w:num>
+  <w:num w:numId="3">
+    <w:abstractNumId w:val="9"/>
+  </w:num>
+  <w:num w:numId="4">
+    <w:abstractNumId w:val="7"/>
+  </w:num>
+  <w:num w:numId="5">
+    <w:abstractNumId w:val="10"/>
+  </w:num>
+  <w:num w:numId="6">
     <w:abstractNumId w:val="2"/>
   </w:num>
-  <w:num w:numId="3">
-    <w:abstractNumId w:val="5"/>
+  <w:num w:numId="7">
+    <w:abstractNumId w:val="1"/>
   </w:num>
-  <w:num w:numId="4">
+  <w:num w:numId="8">
+    <w:abstractNumId w:val="0"/>
+  </w:num>
+  <w:num w:numId="9">
     <w:abstractNumId w:val="3"/>
   </w:num>
-  <w:num w:numId="5">
+  <w:num w:numId="10">
     <w:abstractNumId w:val="6"/>
   </w:num>
-  <w:num w:numId="6">
-    <w:abstractNumId w:val="1"/>
-  </w:num>
-  <w:num w:numId="7">
-    <w:abstractNumId w:val="0"/>
+  <w:num w:numId="11">
+    <w:abstractNumId w:val="4"/>
   </w:num>
 </w:numbering>
 </file>
@@ -6378,7 +8110,7 @@
 </file>
 
 <file path=customXml/itemProps1.xml><?xml version="1.0" encoding="utf-8"?>
-<ds:datastoreItem xmlns:ds="http://schemas.openxmlformats.org/officeDocument/2006/customXml" ds:itemID="{364F9435-4955-4FB0-8A0D-68C33D69F654}">
+<ds:datastoreItem xmlns:ds="http://schemas.openxmlformats.org/officeDocument/2006/customXml" ds:itemID="{5FDD35DF-8A34-4472-98ED-28A6B181651A}">
   <ds:schemaRefs>
     <ds:schemaRef ds:uri="http://schemas.openxmlformats.org/officeDocument/2006/bibliography"/>
   </ds:schemaRefs>

</xml_diff>